<commit_message>
almost all from 2. point
</commit_message>
<xml_diff>
--- a/MAIN.docx
+++ b/MAIN.docx
@@ -532,23 +532,6 @@
     <w:p>
       <w:pPr>
         <w:pStyle w:val="Quote"/>
-      </w:pPr>
-      <w:r>
-        <w:rPr>
-          <w:rStyle w:val="IntenseEmphasis"/>
-          <w:b w:val="false"/>
-          <w:bCs w:val="false"/>
-          <w:i w:val="false"/>
-          <w:color w:val="000000"/>
-          <w:lang w:val="cs-CZ" w:eastAsia="ja-JP"/>
-        </w:rPr>
-        <w:t>print(tTestPair)</w:t>
-      </w:r>
-      <w:r/>
-    </w:p>
-    <w:p>
-      <w:pPr>
-        <w:pStyle w:val="Quote"/>
         <w:rPr>
           <w:sz w:val="16"/>
           <w:i w:val="false"/>
@@ -609,154 +592,13 @@
           <w:color w:val="000000"/>
           <w:lang w:val="cs-CZ" w:eastAsia="ja-JP"/>
         </w:rPr>
-        <w:t>intervalUpperBound2 = tTestPair$conf.int[2]</w:t>
-      </w:r>
-      <w:r/>
-    </w:p>
-    <w:p>
-      <w:pPr>
-        <w:pStyle w:val="Quote"/>
-        <w:rPr>
-          <w:sz w:val="16"/>
-          <w:i w:val="false"/>
-          <w:b w:val="false"/>
-          <w:sz w:val="16"/>
-          <w:i w:val="false"/>
-          <w:b w:val="false"/>
-          <w:szCs w:val="16"/>
-          <w:iCs/>
-          <w:bCs w:val="false"/>
-          <w:rFonts w:ascii="Courier" w:hAnsi="Courier" w:eastAsia="MS Mincho" w:cs="Courier"/>
-          <w:color w:val="000000"/>
-          <w:lang w:val="cs-CZ" w:eastAsia="ja-JP" w:bidi="ar-SA"/>
-        </w:rPr>
-      </w:pPr>
-      <w:r>
-        <w:rPr>
-          <w:rFonts w:eastAsia="MS Mincho" w:cs="Courier"/>
-          <w:b w:val="false"/>
-          <w:bCs w:val="false"/>
-          <w:i w:val="false"/>
-          <w:iCs/>
-          <w:color w:val="000000"/>
-          <w:sz w:val="16"/>
-          <w:szCs w:val="16"/>
-          <w:lang w:val="cs-CZ" w:eastAsia="ja-JP" w:bidi="ar-SA"/>
-        </w:rPr>
-      </w:r>
-      <w:r/>
-    </w:p>
-    <w:p>
-      <w:pPr>
-        <w:pStyle w:val="Quote"/>
-      </w:pPr>
-      <w:r>
-        <w:rPr>
-          <w:rStyle w:val="IntenseEmphasis"/>
-          <w:b w:val="false"/>
-          <w:bCs w:val="false"/>
-          <w:i w:val="false"/>
-          <w:color w:val="000000"/>
-          <w:lang w:val="cs-CZ" w:eastAsia="ja-JP"/>
-        </w:rPr>
-        <w:t>mu = 0</w:t>
-      </w:r>
-      <w:r/>
-    </w:p>
-    <w:p>
-      <w:pPr>
-        <w:pStyle w:val="Quote"/>
-      </w:pPr>
-      <w:r>
-        <w:rPr>
-          <w:rStyle w:val="IntenseEmphasis"/>
-          <w:b w:val="false"/>
-          <w:bCs w:val="false"/>
-          <w:i w:val="false"/>
-          <w:color w:val="000000"/>
-          <w:lang w:val="cs-CZ" w:eastAsia="ja-JP"/>
-        </w:rPr>
-        <w:t>if (mu &lt; intervalUpperBound2) {</w:t>
-      </w:r>
-      <w:r/>
-    </w:p>
-    <w:p>
-      <w:pPr>
-        <w:pStyle w:val="Quote"/>
-      </w:pPr>
-      <w:r>
-        <w:rPr>
-          <w:rStyle w:val="IntenseEmphasis"/>
-          <w:b w:val="false"/>
-          <w:bCs w:val="false"/>
-          <w:i w:val="false"/>
-          <w:color w:val="000000"/>
-          <w:lang w:val="cs-CZ" w:eastAsia="ja-JP"/>
-        </w:rPr>
-        <w:tab/>
-        <w:t>print("H0 not rejected")</w:t>
-      </w:r>
-      <w:r/>
-    </w:p>
-    <w:p>
-      <w:pPr>
-        <w:pStyle w:val="Quote"/>
-      </w:pPr>
-      <w:r>
-        <w:rPr>
-          <w:rStyle w:val="IntenseEmphasis"/>
-          <w:b w:val="false"/>
-          <w:bCs w:val="false"/>
-          <w:i w:val="false"/>
-          <w:color w:val="000000"/>
-          <w:lang w:val="cs-CZ" w:eastAsia="ja-JP"/>
-        </w:rPr>
-        <w:t>} else {</w:t>
-      </w:r>
-      <w:r/>
-    </w:p>
-    <w:p>
-      <w:pPr>
-        <w:pStyle w:val="Quote"/>
-      </w:pPr>
-      <w:r>
-        <w:rPr>
-          <w:rStyle w:val="IntenseEmphasis"/>
-          <w:b w:val="false"/>
-          <w:bCs w:val="false"/>
-          <w:i w:val="false"/>
-          <w:color w:val="000000"/>
-          <w:lang w:val="cs-CZ" w:eastAsia="ja-JP"/>
-        </w:rPr>
-        <w:tab/>
-        <w:t>print("H0 rejected")</w:t>
-      </w:r>
-      <w:r/>
-    </w:p>
-    <w:p>
-      <w:pPr>
-        <w:pStyle w:val="Quote"/>
-      </w:pPr>
-      <w:r>
-        <w:rPr>
-          <w:rStyle w:val="IntenseEmphasis"/>
-          <w:b w:val="false"/>
-          <w:bCs w:val="false"/>
-          <w:i w:val="false"/>
-          <w:color w:val="000000"/>
-          <w:lang w:val="cs-CZ" w:eastAsia="ja-JP"/>
-        </w:rPr>
-        <w:t>}</w:t>
-      </w:r>
-      <w:r/>
-    </w:p>
-    <w:p>
-      <w:pPr>
-        <w:pStyle w:val="Nadpis4"/>
-        <w:numPr>
-          <w:ilvl w:val="0"/>
-          <w:numId w:val="0"/>
-        </w:numPr>
+        <w:t>print(tTestPair)</w:t>
+      </w:r>
+      <w:r/>
+    </w:p>
+    <w:p>
+      <w:pPr>
+        <w:pStyle w:val="Quote"/>
         <w:rPr>
           <w:sz w:val="20"/>
           <w:sz w:val="20"/>
@@ -770,7 +612,7 @@
       </w:pPr>
       <w:r>
         <w:rPr>
-          <w:rFonts w:eastAsia="MS Gothic" w:cs="Times New Roman"/>
+          <w:rFonts w:eastAsia="MS Gothic" w:cs="Times New Roman" w:ascii="Cambria" w:hAnsi="Cambria"/>
           <w:bCs/>
           <w:iCs/>
           <w:color w:val="00000A"/>
@@ -801,44 +643,11 @@
       <w:pPr>
         <w:pStyle w:val="Quote"/>
         <w:rPr>
-          <w:sz w:val="16"/>
-          <w:sz w:val="16"/>
-          <w:szCs w:val="16"/>
-          <w:iCs/>
-          <w:rFonts w:ascii="Courier" w:hAnsi="Courier" w:eastAsia="MS Mincho" w:cs="Courier"/>
-          <w:color w:val="000000"/>
-          <w:lang w:val="cs-CZ" w:eastAsia="cs-CZ" w:bidi="ar-SA"/>
-        </w:rPr>
-      </w:pPr>
-      <w:r>
-        <w:rPr>
-          <w:rFonts w:eastAsia="MS Mincho" w:cs="Courier"/>
-          <w:iCs/>
-          <w:color w:val="000000"/>
-          <w:sz w:val="16"/>
-          <w:szCs w:val="16"/>
-          <w:lang w:val="cs-CZ" w:eastAsia="cs-CZ" w:bidi="ar-SA"/>
-        </w:rPr>
-      </w:r>
-      <w:r/>
-    </w:p>
-    <w:p>
-      <w:pPr>
-        <w:pStyle w:val="Quote"/>
-        <w:rPr>
-          <w:sz w:val="16"/>
-          <w:sz w:val="16"/>
-          <w:szCs w:val="16"/>
-          <w:iCs/>
-          <w:rFonts w:ascii="Courier" w:hAnsi="Courier" w:eastAsia="MS Mincho" w:cs="Courier"/>
-          <w:color w:val="000000"/>
-          <w:lang w:val="cs-CZ" w:eastAsia="cs-CZ" w:bidi="ar-SA"/>
-        </w:rPr>
-      </w:pPr>
-      <w:r>
-        <w:rPr>
-          <w:lang w:val="cs-CZ"/>
-        </w:rPr>
+          <w:lang w:val="cs-CZ"/>
+        </w:rPr>
+      </w:pPr>
+      <w:r>
+        <w:rPr/>
       </w:r>
       <w:r/>
     </w:p>
@@ -859,19 +668,11 @@
       <w:pPr>
         <w:pStyle w:val="Quote"/>
         <w:rPr>
-          <w:sz w:val="16"/>
-          <w:sz w:val="16"/>
-          <w:szCs w:val="16"/>
-          <w:iCs/>
-          <w:rFonts w:ascii="Courier" w:hAnsi="Courier" w:eastAsia="MS Mincho" w:cs="Courier"/>
-          <w:color w:val="000000"/>
-          <w:lang w:val="cs-CZ" w:eastAsia="cs-CZ" w:bidi="ar-SA"/>
-        </w:rPr>
-      </w:pPr>
-      <w:r>
-        <w:rPr>
-          <w:lang w:val="cs-CZ"/>
-        </w:rPr>
+          <w:lang w:val="cs-CZ"/>
+        </w:rPr>
+      </w:pPr>
+      <w:r>
+        <w:rPr/>
       </w:r>
       <w:r/>
     </w:p>
@@ -895,14 +696,14 @@
         <w:rPr>
           <w:lang w:val="cs-CZ"/>
         </w:rPr>
-        <w:t xml:space="preserve">t = -2.9151, df = 19, </w:t>
-      </w:r>
-      <w:r>
-        <w:rPr>
-          <w:color w:val="800000"/>
-          <w:lang w:val="cs-CZ"/>
-        </w:rPr>
-        <w:t>p-value = 0.00444</w:t>
+        <w:t xml:space="preserve">t = -2.7241, df = 19, </w:t>
+      </w:r>
+      <w:r>
+        <w:rPr>
+          <w:color w:val="FF0000"/>
+          <w:lang w:val="cs-CZ"/>
+        </w:rPr>
+        <w:t>p-value = 0.006734</w:t>
       </w:r>
       <w:r/>
     </w:p>
@@ -936,25 +737,17 @@
       </w:pPr>
       <w:r>
         <w:rPr>
+          <w:color w:val="FF0000"/>
           <w:lang w:val="cs-CZ"/>
         </w:rPr>
         <w:t xml:space="preserve">        </w:t>
       </w:r>
       <w:r>
         <w:rPr>
-          <w:color w:val="800000"/>
-          <w:lang w:val="cs-CZ"/>
-        </w:rPr>
-        <w:t>-Inf -0.</w:t>
-      </w:r>
-      <w:bookmarkStart w:id="0" w:name="__DdeLink__91_2042723598"/>
-      <w:bookmarkEnd w:id="0"/>
-      <w:r>
-        <w:rPr>
-          <w:color w:val="800000"/>
-          <w:lang w:val="cs-CZ"/>
-        </w:rPr>
-        <w:t>05883785</w:t>
+          <w:color w:val="FF0000"/>
+          <w:lang w:val="cs-CZ"/>
+        </w:rPr>
+        <w:t>-Inf -0.04023544</w:t>
       </w:r>
       <w:r/>
     </w:p>
@@ -990,50 +783,13 @@
         <w:rPr>
           <w:lang w:val="cs-CZ"/>
         </w:rPr>
-        <w:t xml:space="preserve">              </w:t>
-      </w:r>
-      <w:r>
-        <w:rPr>
-          <w:lang w:val="cs-CZ"/>
-        </w:rPr>
-        <w:t xml:space="preserve">-0.456682 </w:t>
-      </w:r>
-      <w:r/>
-    </w:p>
-    <w:p>
-      <w:pPr>
-        <w:pStyle w:val="Quote"/>
-        <w:rPr>
-          <w:sz w:val="16"/>
-          <w:sz w:val="16"/>
-          <w:szCs w:val="16"/>
-          <w:iCs/>
-          <w:rFonts w:ascii="Courier" w:hAnsi="Courier" w:eastAsia="MS Mincho" w:cs="Courier"/>
-          <w:color w:val="000000"/>
-          <w:lang w:val="cs-CZ" w:eastAsia="cs-CZ" w:bidi="ar-SA"/>
-        </w:rPr>
-      </w:pPr>
-      <w:r>
-        <w:rPr>
-          <w:rFonts w:eastAsia="MS Mincho" w:cs="Courier"/>
-          <w:iCs/>
-          <w:color w:val="000000"/>
-          <w:sz w:val="16"/>
-          <w:szCs w:val="16"/>
-          <w:lang w:val="cs-CZ" w:eastAsia="cs-CZ" w:bidi="ar-SA"/>
-        </w:rPr>
-      </w:r>
-      <w:r/>
-    </w:p>
-    <w:p>
-      <w:pPr>
-        <w:pStyle w:val="Quote"/>
-      </w:pPr>
-      <w:r>
-        <w:rPr>
-          <w:lang w:val="cs-CZ"/>
-        </w:rPr>
-        <w:t>"H0 rejected"</w:t>
+        <w:t xml:space="preserve">             </w:t>
+      </w:r>
+      <w:r>
+        <w:rPr>
+          <w:lang w:val="cs-CZ"/>
+        </w:rPr>
+        <w:t>-0.5936044</w:t>
       </w:r>
       <w:r/>
     </w:p>
@@ -1072,25 +828,7 @@
         <w:rPr>
           <w:lang w:val="cs-CZ"/>
         </w:rPr>
-        <w:t>Provedli jsme t</w:t>
-      </w:r>
-      <w:r>
-        <w:rPr>
-          <w:lang w:val="cs-CZ"/>
-        </w:rPr>
-        <w:t>est hypotéz</w:t>
-      </w:r>
-      <w:r>
-        <w:rPr>
-          <w:lang w:val="cs-CZ"/>
-        </w:rPr>
-        <w:t xml:space="preserve">y </w:t>
-      </w:r>
-      <w:r>
-        <w:rPr>
-          <w:lang w:val="cs-CZ"/>
-        </w:rPr>
-        <w:t>H0: muX = muY proti hypotéze HA: muX &lt; muY.</w:t>
+        <w:t>Provedli jsme test hypotézy H0: muX = muY proti hypotéze HA: muX &lt; muY.</w:t>
       </w:r>
       <w:r/>
     </w:p>
@@ -1104,34 +842,65 @@
       </w:pPr>
       <w:r>
         <w:rPr/>
-        <w:t>Vidíme, že konfidenční interval neobsahuje 0, neboť je roven (-inf, -</w:t>
-      </w:r>
-      <w:r>
-        <w:rPr>
-          <w:lang w:val="cs-CZ"/>
-        </w:rPr>
-        <w:t xml:space="preserve">0.05883785). Z toho plyne, že můžeme </w:t>
-      </w:r>
-      <w:r>
-        <w:rPr>
-          <w:color w:val="800000"/>
+        <w:t xml:space="preserve">Vidíme, že konfidenční interval neobsahuje 0, neboť je roven </w:t>
+      </w:r>
+      <w:r>
+        <w:rPr>
+          <w:color w:val="FF0000"/>
+        </w:rPr>
+        <w:t>(-inf, -</w:t>
+      </w:r>
+      <w:r>
+        <w:rPr>
+          <w:color w:val="FF0000"/>
+          <w:lang w:val="cs-CZ"/>
+        </w:rPr>
+        <w:t>0.</w:t>
+      </w:r>
+      <w:r>
+        <w:rPr>
+          <w:color w:val="FF0000"/>
+          <w:lang w:val="cs-CZ"/>
+        </w:rPr>
+        <w:t>04023544</w:t>
+      </w:r>
+      <w:r>
+        <w:rPr>
+          <w:color w:val="FF0000"/>
+          <w:lang w:val="cs-CZ"/>
+        </w:rPr>
+        <w:t>)</w:t>
+      </w:r>
+      <w:r>
+        <w:rPr>
+          <w:lang w:val="cs-CZ"/>
+        </w:rPr>
+        <w:t xml:space="preserve">. Z toho plyne, že můžeme </w:t>
+      </w:r>
+      <w:r>
+        <w:rPr>
+          <w:color w:val="FF0000"/>
           <w:lang w:val="cs-CZ"/>
         </w:rPr>
         <w:t xml:space="preserve">hypotézu </w:t>
       </w:r>
       <w:r>
         <w:rPr>
-          <w:color w:val="800000"/>
+          <w:color w:val="FF0000"/>
         </w:rPr>
         <w:t>H0 zamítnout</w:t>
       </w:r>
       <w:r>
         <w:rPr/>
-        <w:t xml:space="preserve">. </w:t>
+        <w:t xml:space="preserve">. To také potvrzuje velmi nízká hodnota p-value </w:t>
       </w:r>
       <w:r>
         <w:rPr/>
-        <w:t>To také potvrzuje velmi nízká hodnota p-value.</w:t>
+        <w:t>= 0.006734</w:t>
+      </w:r>
+      <w:r>
+        <w:rPr/>
+        <w:t>.</w:t>
       </w:r>
       <w:r/>
     </w:p>
@@ -1149,23 +918,39 @@
       </w:r>
       <w:r>
         <w:rPr>
-          <w:color w:val="800000"/>
+          <w:color w:val="FF0000"/>
         </w:rPr>
         <w:t>chybě prvního typu</w:t>
       </w:r>
       <w:r>
         <w:rPr/>
-        <w:t xml:space="preserve"> a pravděpodobnost této chyby je rovna </w:t>
+        <w:t xml:space="preserve"> a pravděpodobnost této chyby je rovna 0.</w:t>
       </w:r>
       <w:r>
         <w:rPr/>
-        <w:t xml:space="preserve">0.00444, tedy </w:t>
-      </w:r>
-      <w:r>
-        <w:rPr>
-          <w:color w:val="800000"/>
-        </w:rPr>
-        <w:t>0.444%</w:t>
+        <w:t>006734</w:t>
+      </w:r>
+      <w:r>
+        <w:rPr/>
+        <w:t xml:space="preserve">, tedy </w:t>
+      </w:r>
+      <w:r>
+        <w:rPr>
+          <w:color w:val="FF0000"/>
+        </w:rPr>
+        <w:t>0.</w:t>
+      </w:r>
+      <w:r>
+        <w:rPr>
+          <w:color w:val="FF0000"/>
+        </w:rPr>
+        <w:t>6734</w:t>
+      </w:r>
+      <w:r>
+        <w:rPr>
+          <w:color w:val="FF0000"/>
+        </w:rPr>
+        <w:t>%</w:t>
       </w:r>
       <w:r>
         <w:rPr/>
@@ -1249,7 +1034,11 @@
       </w:pPr>
       <w:r>
         <w:rPr>
-          <w:lang w:val="cs-CZ" w:eastAsia="ja-JP"/>
+          <w:rFonts w:eastAsia="MS Mincho" w:cs="Times New Roman"/>
+          <w:color w:val="00000A"/>
+          <w:sz w:val="20"/>
+          <w:szCs w:val="24"/>
+          <w:lang w:val="cs-CZ" w:eastAsia="ja-JP" w:bidi="ar-SA"/>
         </w:rPr>
       </w:r>
       <w:r/>
@@ -1262,7 +1051,20 @@
         <w:rPr>
           <w:lang w:val="cs-CZ" w:eastAsia="ja-JP"/>
         </w:rPr>
-        <w:t>Příkazy R dle instrukcí:</w:t>
+        <w:t xml:space="preserve">Příkazy R dle instrukcí </w:t>
+      </w:r>
+      <w:r>
+        <w:rPr>
+          <w:color w:val="FF0000"/>
+          <w:lang w:val="cs-CZ" w:eastAsia="ja-JP"/>
+        </w:rPr>
+        <w:t>TODO je tohle dobře?</w:t>
+      </w:r>
+      <w:r>
+        <w:rPr>
+          <w:lang w:val="cs-CZ" w:eastAsia="ja-JP"/>
+        </w:rPr>
+        <w:t>:</w:t>
       </w:r>
       <w:r/>
     </w:p>
@@ -1327,44 +1129,10 @@
           <w:b w:val="false"/>
           <w:bCs w:val="false"/>
           <w:i w:val="false"/>
-          <w:color w:val="000000"/>
+          <w:color w:val="FF0000"/>
           <w:lang w:val="cs-CZ" w:eastAsia="ja-JP"/>
         </w:rPr>
         <w:t>diff = x – y</w:t>
-      </w:r>
-      <w:r/>
-    </w:p>
-    <w:p>
-      <w:pPr>
-        <w:pStyle w:val="Quote"/>
-      </w:pPr>
-      <w:r>
-        <w:rPr>
-          <w:rStyle w:val="IntenseEmphasis"/>
-          <w:b w:val="false"/>
-          <w:bCs w:val="false"/>
-          <w:i w:val="false"/>
-          <w:color w:val="000000"/>
-          <w:lang w:val="cs-CZ" w:eastAsia="ja-JP"/>
-        </w:rPr>
-        <w:t>meanDiff = mean(diff)</w:t>
-      </w:r>
-      <w:r/>
-    </w:p>
-    <w:p>
-      <w:pPr>
-        <w:pStyle w:val="Quote"/>
-      </w:pPr>
-      <w:r>
-        <w:rPr>
-          <w:rStyle w:val="IntenseEmphasis"/>
-          <w:b w:val="false"/>
-          <w:bCs w:val="false"/>
-          <w:i w:val="false"/>
-          <w:color w:val="000000"/>
-          <w:lang w:val="cs-CZ" w:eastAsia="ja-JP"/>
-        </w:rPr>
-        <w:t>intervalUpperBound3 = t.test(diff, mu=0, alternative = "greater", conf.level = 1-alpha)$conf.int[2]</w:t>
       </w:r>
       <w:r/>
     </w:p>
@@ -1410,7 +1178,7 @@
           <w:color w:val="000000"/>
           <w:lang w:val="cs-CZ" w:eastAsia="ja-JP"/>
         </w:rPr>
-        <w:t>if(meanDiff &lt; intervalUpperBound3) {</w:t>
+        <w:t>test = t.test(diff, y=y, paired=TRUE, alternative = "greater", conf.level = 1-alpha, mu=0)</w:t>
       </w:r>
       <w:r/>
     </w:p>
@@ -1427,60 +1195,7 @@
           <w:color w:val="000000"/>
           <w:lang w:val="cs-CZ" w:eastAsia="ja-JP"/>
         </w:rPr>
-        <w:tab/>
-        <w:t>print("H0 not rejected")</w:t>
-      </w:r>
-      <w:r/>
-    </w:p>
-    <w:p>
-      <w:pPr>
-        <w:pStyle w:val="Quote"/>
-      </w:pPr>
-      <w:r>
-        <w:rPr>
-          <w:rStyle w:val="IntenseEmphasis"/>
-          <w:b w:val="false"/>
-          <w:bCs w:val="false"/>
-          <w:i w:val="false"/>
-          <w:color w:val="000000"/>
-          <w:lang w:val="cs-CZ" w:eastAsia="ja-JP"/>
-        </w:rPr>
-        <w:t>} else {</w:t>
-      </w:r>
-      <w:r/>
-    </w:p>
-    <w:p>
-      <w:pPr>
-        <w:pStyle w:val="Quote"/>
-      </w:pPr>
-      <w:r>
-        <w:rPr>
-          <w:rStyle w:val="IntenseEmphasis"/>
-          <w:b w:val="false"/>
-          <w:bCs w:val="false"/>
-          <w:i w:val="false"/>
-          <w:color w:val="000000"/>
-          <w:lang w:val="cs-CZ" w:eastAsia="ja-JP"/>
-        </w:rPr>
-        <w:tab/>
-        <w:t>print("H0 rejected")</w:t>
-      </w:r>
-      <w:r/>
-    </w:p>
-    <w:p>
-      <w:pPr>
-        <w:pStyle w:val="Quote"/>
-      </w:pPr>
-      <w:r>
-        <w:rPr>
-          <w:rStyle w:val="IntenseEmphasis"/>
-          <w:b w:val="false"/>
-          <w:bCs w:val="false"/>
-          <w:i w:val="false"/>
-          <w:color w:val="000000"/>
-          <w:lang w:val="cs-CZ" w:eastAsia="ja-JP"/>
-        </w:rPr>
-        <w:t>}</w:t>
+        <w:t>print(test)</w:t>
       </w:r>
       <w:r/>
     </w:p>
@@ -1560,14 +1275,161 @@
       <w:pPr>
         <w:pStyle w:val="Quote"/>
         <w:spacing w:before="120" w:after="120"/>
-        <w:ind w:left="510" w:firstLine="510"/>
+        <w:ind w:left="510" w:hanging="0"/>
         <w:jc w:val="both"/>
       </w:pPr>
       <w:r>
         <w:rPr>
           <w:lang w:val="cs-CZ" w:eastAsia="ja-JP"/>
         </w:rPr>
-        <w:t>"H0 rejected"</w:t>
+        <w:t>Paired t-test</w:t>
+      </w:r>
+      <w:r/>
+    </w:p>
+    <w:p>
+      <w:pPr>
+        <w:pStyle w:val="Quote"/>
+        <w:spacing w:before="120" w:after="120"/>
+        <w:ind w:left="510" w:hanging="0"/>
+        <w:jc w:val="both"/>
+        <w:rPr>
+          <w:lang w:val="cs-CZ" w:eastAsia="ja-JP"/>
+        </w:rPr>
+      </w:pPr>
+      <w:r>
+        <w:rPr/>
+      </w:r>
+      <w:r/>
+    </w:p>
+    <w:p>
+      <w:pPr>
+        <w:pStyle w:val="Quote"/>
+        <w:spacing w:before="120" w:after="120"/>
+        <w:ind w:left="510" w:hanging="0"/>
+        <w:jc w:val="both"/>
+      </w:pPr>
+      <w:r>
+        <w:rPr>
+          <w:lang w:val="cs-CZ" w:eastAsia="ja-JP"/>
+        </w:rPr>
+        <w:t>data:  diff and y</w:t>
+      </w:r>
+      <w:r/>
+    </w:p>
+    <w:p>
+      <w:pPr>
+        <w:pStyle w:val="Quote"/>
+        <w:spacing w:before="120" w:after="120"/>
+        <w:ind w:left="510" w:hanging="0"/>
+        <w:jc w:val="both"/>
+      </w:pPr>
+      <w:r>
+        <w:rPr>
+          <w:lang w:val="cs-CZ" w:eastAsia="ja-JP"/>
+        </w:rPr>
+        <w:t>t = -21.9664, df = 19, p-value = 1</w:t>
+      </w:r>
+      <w:r/>
+    </w:p>
+    <w:p>
+      <w:pPr>
+        <w:pStyle w:val="Quote"/>
+        <w:spacing w:before="120" w:after="120"/>
+        <w:ind w:left="510" w:hanging="0"/>
+        <w:jc w:val="both"/>
+      </w:pPr>
+      <w:r>
+        <w:rPr>
+          <w:lang w:val="cs-CZ" w:eastAsia="ja-JP"/>
+        </w:rPr>
+        <w:t>alternative hypothesis: true difference in means is greater than 0</w:t>
+      </w:r>
+      <w:r/>
+    </w:p>
+    <w:p>
+      <w:pPr>
+        <w:pStyle w:val="Quote"/>
+        <w:spacing w:before="120" w:after="120"/>
+        <w:ind w:left="510" w:hanging="0"/>
+        <w:jc w:val="both"/>
+      </w:pPr>
+      <w:r>
+        <w:rPr>
+          <w:lang w:val="cs-CZ" w:eastAsia="ja-JP"/>
+        </w:rPr>
+        <w:t>99 percent confidence interval:</w:t>
+      </w:r>
+      <w:r/>
+    </w:p>
+    <w:p>
+      <w:pPr>
+        <w:pStyle w:val="Quote"/>
+        <w:spacing w:before="120" w:after="120"/>
+        <w:ind w:left="510" w:hanging="0"/>
+        <w:jc w:val="both"/>
+      </w:pPr>
+      <w:r>
+        <w:rPr>
+          <w:lang w:val="cs-CZ" w:eastAsia="ja-JP"/>
+        </w:rPr>
+        <w:t xml:space="preserve"> </w:t>
+      </w:r>
+      <w:r>
+        <w:rPr>
+          <w:lang w:val="cs-CZ" w:eastAsia="ja-JP"/>
+        </w:rPr>
+        <w:t>-12.98135       Inf</w:t>
+      </w:r>
+      <w:r/>
+    </w:p>
+    <w:p>
+      <w:pPr>
+        <w:pStyle w:val="Quote"/>
+        <w:spacing w:before="120" w:after="120"/>
+        <w:ind w:left="510" w:hanging="0"/>
+        <w:jc w:val="both"/>
+      </w:pPr>
+      <w:r>
+        <w:rPr>
+          <w:lang w:val="cs-CZ" w:eastAsia="ja-JP"/>
+        </w:rPr>
+        <w:t>sample estimates:</w:t>
+      </w:r>
+      <w:r/>
+    </w:p>
+    <w:p>
+      <w:pPr>
+        <w:pStyle w:val="Quote"/>
+        <w:spacing w:before="120" w:after="120"/>
+        <w:ind w:left="510" w:hanging="0"/>
+        <w:jc w:val="both"/>
+      </w:pPr>
+      <w:r>
+        <w:rPr>
+          <w:lang w:val="cs-CZ" w:eastAsia="ja-JP"/>
+        </w:rPr>
+        <w:t xml:space="preserve">mean of the differences </w:t>
+      </w:r>
+      <w:r/>
+    </w:p>
+    <w:p>
+      <w:pPr>
+        <w:pStyle w:val="Quote"/>
+        <w:spacing w:before="120" w:after="120"/>
+        <w:ind w:left="510" w:hanging="0"/>
+        <w:jc w:val="both"/>
+      </w:pPr>
+      <w:r>
+        <w:rPr>
+          <w:lang w:val="cs-CZ" w:eastAsia="ja-JP"/>
+        </w:rPr>
+        <w:t xml:space="preserve">              </w:t>
+      </w:r>
+      <w:r>
+        <w:rPr>
+          <w:lang w:val="cs-CZ" w:eastAsia="ja-JP"/>
+        </w:rPr>
+        <w:t>-11.63613</w:t>
       </w:r>
       <w:r/>
     </w:p>
@@ -1606,7 +1468,7 @@
         <w:rPr>
           <w:lang w:val="cs-CZ"/>
         </w:rPr>
-        <w:t>Jako alternativu jsme zvoli hypotézu HA: muX &gt; muY, neboť v tomto případě můžeme H0 zamítnout.</w:t>
+        <w:t>Protože jsme v minulém bodě testovali H0: muX = muY proti HA: muX &lt; muY a v v tomto úkolu máme H0: muDiff = 0, volíme analogicky HA: muDiff &lt;?? 0</w:t>
       </w:r>
       <w:r/>
     </w:p>
@@ -1622,6 +1484,22 @@
         <w:rPr>
           <w:lang w:val="cs-CZ"/>
         </w:rPr>
+        <w:t>Jako alternativu jsme zvoli hypotézu HA: muX &gt; muY, neboť v tomto případě můžeme H0 zamítnout.</w:t>
+      </w:r>
+      <w:r/>
+    </w:p>
+    <w:p>
+      <w:pPr>
+        <w:pStyle w:val="ListParagraph"/>
+        <w:numPr>
+          <w:ilvl w:val="0"/>
+          <w:numId w:val="4"/>
+        </w:numPr>
+      </w:pPr>
+      <w:r>
+        <w:rPr>
+          <w:lang w:val="cs-CZ"/>
+        </w:rPr>
         <w:t>Tím jsme získali silný výsledek, kdy pravděpodobnost špatného zamítnutí je pouhé 1%. Konfidenční interval se neliší od minulého příkladu.</w:t>
       </w:r>
       <w:r/>
@@ -1640,7 +1518,11 @@
       </w:pPr>
       <w:r>
         <w:rPr>
-          <w:lang w:val="cs-CZ" w:eastAsia="ja-JP"/>
+          <w:rFonts w:eastAsia="MS Mincho" w:cs="Times New Roman"/>
+          <w:color w:val="00000A"/>
+          <w:sz w:val="20"/>
+          <w:szCs w:val="24"/>
+          <w:lang w:val="cs-CZ" w:eastAsia="ja-JP" w:bidi="ar-SA"/>
         </w:rPr>
       </w:r>
       <w:r/>
@@ -1717,11 +1599,15 @@
       </w:pPr>
       <w:r>
         <w:rPr>
-          <w:b w:val="false"/>
-          <w:bCs w:val="false"/>
-          <w:i w:val="false"/>
-          <w:color w:val="000000"/>
-          <w:lang w:val="cs-CZ" w:eastAsia="ja-JP"/>
+          <w:rFonts w:eastAsia="MS Mincho" w:cs="Courier"/>
+          <w:b w:val="false"/>
+          <w:bCs w:val="false"/>
+          <w:i w:val="false"/>
+          <w:iCs/>
+          <w:color w:val="000000"/>
+          <w:sz w:val="16"/>
+          <w:szCs w:val="16"/>
+          <w:lang w:val="cs-CZ" w:eastAsia="ja-JP" w:bidi="ar-SA"/>
         </w:rPr>
       </w:r>
       <w:r/>
@@ -1831,11 +1717,15 @@
       </w:pPr>
       <w:r>
         <w:rPr>
-          <w:b w:val="false"/>
-          <w:bCs w:val="false"/>
-          <w:i w:val="false"/>
-          <w:color w:val="000000"/>
-          <w:lang w:val="cs-CZ" w:eastAsia="ja-JP"/>
+          <w:rFonts w:eastAsia="MS Mincho" w:cs="Courier"/>
+          <w:b w:val="false"/>
+          <w:bCs w:val="false"/>
+          <w:i w:val="false"/>
+          <w:iCs/>
+          <w:color w:val="000000"/>
+          <w:sz w:val="16"/>
+          <w:szCs w:val="16"/>
+          <w:lang w:val="cs-CZ" w:eastAsia="ja-JP" w:bidi="ar-SA"/>
         </w:rPr>
       </w:r>
       <w:r/>
@@ -1907,11 +1797,6 @@
           <w:lang w:val="cs-CZ"/>
         </w:rPr>
         <w:tab/>
-      </w:r>
-      <w:r>
-        <w:rPr>
-          <w:lang w:val="cs-CZ"/>
-        </w:rPr>
         <w:t>Two Sample t-test</w:t>
       </w:r>
       <w:r/>
@@ -1948,7 +1833,7 @@
         <w:rPr>
           <w:lang w:val="cs-CZ"/>
         </w:rPr>
-        <w:t>t = -1.9881, df = 43, p-value = 0.05319</w:t>
+        <w:t>t = -1.2522, df = 43, p-value = 0.2173</w:t>
       </w:r>
       <w:r/>
     </w:p>
@@ -1990,7 +1875,7 @@
         <w:rPr>
           <w:lang w:val="cs-CZ"/>
         </w:rPr>
-        <w:t>-1.924953  0.290580</w:t>
+        <w:t>-1.7818544  0.6513663</w:t>
       </w:r>
       <w:r/>
     </w:p>
@@ -2032,7 +1917,7 @@
         <w:rPr>
           <w:lang w:val="cs-CZ"/>
         </w:rPr>
-        <w:t xml:space="preserve">9.915085 10.732271 </w:t>
+        <w:t>10.39239  10.95763</w:t>
       </w:r>
       <w:r/>
     </w:p>
@@ -2040,13 +1925,11 @@
       <w:pPr>
         <w:pStyle w:val="Normal"/>
         <w:rPr>
-          <w:lang w:val="cs-CZ" w:eastAsia="ja-JP"/>
-        </w:rPr>
-      </w:pPr>
-      <w:r>
-        <w:rPr>
-          <w:lang w:val="cs-CZ"/>
-        </w:rPr>
+          <w:lang w:val="cs-CZ"/>
+        </w:rPr>
+      </w:pPr>
+      <w:r>
+        <w:rPr/>
       </w:r>
       <w:r/>
     </w:p>
@@ -2169,6 +2052,714 @@
       <w:pPr>
         <w:pStyle w:val="Quote"/>
         <w:rPr>
+          <w:lang w:val="cs-CZ"/>
+        </w:rPr>
+      </w:pPr>
+      <w:r>
+        <w:rPr/>
+      </w:r>
+      <w:r/>
+    </w:p>
+    <w:p>
+      <w:pPr>
+        <w:pStyle w:val="Quote"/>
+      </w:pPr>
+      <w:r>
+        <w:rPr>
+          <w:lang w:val="cs-CZ"/>
+        </w:rPr>
+        <w:tab/>
+        <w:t>Two Sample t-test</w:t>
+      </w:r>
+      <w:r/>
+    </w:p>
+    <w:p>
+      <w:pPr>
+        <w:pStyle w:val="Quote"/>
+        <w:rPr>
+          <w:lang w:val="cs-CZ"/>
+        </w:rPr>
+      </w:pPr>
+      <w:r>
+        <w:rPr/>
+      </w:r>
+      <w:r/>
+    </w:p>
+    <w:p>
+      <w:pPr>
+        <w:pStyle w:val="Quote"/>
+      </w:pPr>
+      <w:r>
+        <w:rPr>
+          <w:lang w:val="cs-CZ"/>
+        </w:rPr>
+        <w:t>data:  x and y</w:t>
+      </w:r>
+      <w:r/>
+    </w:p>
+    <w:p>
+      <w:pPr>
+        <w:pStyle w:val="Quote"/>
+      </w:pPr>
+      <w:r>
+        <w:rPr>
+          <w:lang w:val="cs-CZ"/>
+        </w:rPr>
+        <w:t xml:space="preserve">t = -1.2522, df = 43, p-value = </w:t>
+      </w:r>
+      <w:r>
+        <w:rPr>
+          <w:color w:val="FF0000"/>
+          <w:lang w:val="cs-CZ"/>
+        </w:rPr>
+        <w:t>0.1086</w:t>
+      </w:r>
+      <w:r/>
+    </w:p>
+    <w:p>
+      <w:pPr>
+        <w:pStyle w:val="Quote"/>
+      </w:pPr>
+      <w:r>
+        <w:rPr>
+          <w:lang w:val="cs-CZ"/>
+        </w:rPr>
+        <w:t>alternative hypothesis: true difference in means is less than 0</w:t>
+      </w:r>
+      <w:r/>
+    </w:p>
+    <w:p>
+      <w:pPr>
+        <w:pStyle w:val="Quote"/>
+      </w:pPr>
+      <w:r>
+        <w:rPr>
+          <w:lang w:val="cs-CZ"/>
+        </w:rPr>
+        <w:t>99 percent confidence interval:</w:t>
+      </w:r>
+      <w:r/>
+    </w:p>
+    <w:p>
+      <w:pPr>
+        <w:pStyle w:val="Quote"/>
+      </w:pPr>
+      <w:r>
+        <w:rPr>
+          <w:color w:val="FF0000"/>
+          <w:lang w:val="cs-CZ"/>
+        </w:rPr>
+        <w:t xml:space="preserve">      </w:t>
+      </w:r>
+      <w:r>
+        <w:rPr>
+          <w:color w:val="FF0000"/>
+          <w:lang w:val="cs-CZ"/>
+        </w:rPr>
+        <w:t>-Inf 0.5254883</w:t>
+      </w:r>
+      <w:r/>
+    </w:p>
+    <w:p>
+      <w:pPr>
+        <w:pStyle w:val="Quote"/>
+      </w:pPr>
+      <w:r>
+        <w:rPr>
+          <w:lang w:val="cs-CZ"/>
+        </w:rPr>
+        <w:t>sample estimates:</w:t>
+      </w:r>
+      <w:r/>
+    </w:p>
+    <w:p>
+      <w:pPr>
+        <w:pStyle w:val="Quote"/>
+      </w:pPr>
+      <w:r>
+        <w:rPr>
+          <w:lang w:val="cs-CZ"/>
+        </w:rPr>
+        <w:t xml:space="preserve">mean of x mean of y </w:t>
+      </w:r>
+      <w:r/>
+    </w:p>
+    <w:p>
+      <w:pPr>
+        <w:pStyle w:val="Quote"/>
+      </w:pPr>
+      <w:r>
+        <w:rPr>
+          <w:lang w:val="cs-CZ"/>
+        </w:rPr>
+        <w:t xml:space="preserve"> </w:t>
+      </w:r>
+      <w:r>
+        <w:rPr>
+          <w:lang w:val="cs-CZ"/>
+        </w:rPr>
+        <w:t xml:space="preserve">10.39239  10.95763 </w:t>
+      </w:r>
+      <w:r/>
+    </w:p>
+    <w:p>
+      <w:pPr>
+        <w:pStyle w:val="Normal"/>
+        <w:rPr>
+          <w:sz w:val="20"/>
+          <w:sz w:val="20"/>
+          <w:szCs w:val="24"/>
+          <w:rFonts w:ascii="Cambria" w:hAnsi="Cambria" w:eastAsia="MS Mincho" w:cs="Times New Roman"/>
+          <w:color w:val="00000A"/>
+          <w:lang w:val="en-US" w:eastAsia="cs-CZ" w:bidi="ar-SA"/>
+        </w:rPr>
+      </w:pPr>
+      <w:r>
+        <w:rPr>
+          <w:rFonts w:eastAsia="MS Mincho" w:cs="Times New Roman"/>
+          <w:color w:val="00000A"/>
+          <w:sz w:val="20"/>
+          <w:szCs w:val="24"/>
+          <w:lang w:val="en-US" w:eastAsia="cs-CZ" w:bidi="ar-SA"/>
+        </w:rPr>
+      </w:r>
+      <w:r/>
+    </w:p>
+    <w:p>
+      <w:pPr>
+        <w:pStyle w:val="ListParagraph"/>
+        <w:numPr>
+          <w:ilvl w:val="0"/>
+          <w:numId w:val="4"/>
+        </w:numPr>
+      </w:pPr>
+      <w:r>
+        <w:rPr/>
+        <w:t xml:space="preserve">Vidíme, že konfidenční interval </w:t>
+      </w:r>
+      <w:r>
+        <w:rPr>
+          <w:color w:val="FF0000"/>
+        </w:rPr>
+        <w:t>obsahuje 0</w:t>
+      </w:r>
+      <w:r>
+        <w:rPr/>
+        <w:t xml:space="preserve">, neboť je roven (-inf, </w:t>
+      </w:r>
+      <w:r>
+        <w:rPr/>
+        <w:t>0.5254883</w:t>
+      </w:r>
+      <w:r>
+        <w:rPr>
+          <w:lang w:val="cs-CZ"/>
+        </w:rPr>
+        <w:t xml:space="preserve">). Z toho plyne, že </w:t>
+      </w:r>
+      <w:r>
+        <w:rPr>
+          <w:color w:val="FF0000"/>
+          <w:lang w:val="cs-CZ"/>
+        </w:rPr>
+        <w:t>nemůžeme</w:t>
+      </w:r>
+      <w:r>
+        <w:rPr>
+          <w:lang w:val="cs-CZ"/>
+        </w:rPr>
+        <w:t xml:space="preserve"> hypotézu </w:t>
+      </w:r>
+      <w:r>
+        <w:rPr/>
+        <w:t xml:space="preserve">H0 </w:t>
+      </w:r>
+      <w:r>
+        <w:rPr>
+          <w:color w:val="FF0000"/>
+        </w:rPr>
+        <w:t>zamítnout</w:t>
+      </w:r>
+      <w:r>
+        <w:rPr/>
+        <w:t xml:space="preserve">. To potvrzuje </w:t>
+      </w:r>
+      <w:r>
+        <w:rPr/>
+        <w:t>velmi</w:t>
+      </w:r>
+      <w:r>
+        <w:rPr/>
+        <w:t xml:space="preserve"> vysoká hodnota p-value, která je rovna </w:t>
+      </w:r>
+      <w:r>
+        <w:rPr/>
+        <w:t>10</w:t>
+      </w:r>
+      <w:r>
+        <w:rPr/>
+        <w:t>,</w:t>
+      </w:r>
+      <w:r>
+        <w:rPr/>
+        <w:t>86</w:t>
+      </w:r>
+      <w:r>
+        <w:rPr/>
+        <w:t>%.</w:t>
+      </w:r>
+      <w:r/>
+    </w:p>
+    <w:p>
+      <w:pPr>
+        <w:pStyle w:val="ListParagraph"/>
+        <w:numPr>
+          <w:ilvl w:val="0"/>
+          <w:numId w:val="4"/>
+        </w:numPr>
+        <w:rPr>
+          <w:sz w:val="20"/>
+          <w:sz w:val="20"/>
+          <w:szCs w:val="24"/>
+          <w:rFonts w:ascii="Cambria" w:hAnsi="Cambria" w:eastAsia="MS Mincho" w:cs="Times New Roman"/>
+          <w:color w:val="00000A"/>
+          <w:lang w:val="en-US" w:eastAsia="cs-CZ" w:bidi="ar-SA"/>
+        </w:rPr>
+      </w:pPr>
+      <w:r>
+        <w:rPr/>
+        <w:t>Pravděpodobnost, že naše rozhodnutí je chybné, aneb že jsme nezamítli H0, i když je H0 nepravdivé, je rovna chybě druhého typu a pravděpodobnost této chyby je neznámá.</w:t>
+      </w:r>
+      <w:r/>
+    </w:p>
+    <w:p>
+      <w:pPr>
+        <w:pStyle w:val="ListParagraph"/>
+        <w:rPr>
+          <w:sz w:val="20"/>
+          <w:sz w:val="20"/>
+          <w:szCs w:val="24"/>
+          <w:rFonts w:ascii="Cambria" w:hAnsi="Cambria" w:eastAsia="MS Mincho" w:cs="Times New Roman"/>
+          <w:color w:val="00000A"/>
+          <w:lang w:val="en-US" w:eastAsia="cs-CZ" w:bidi="ar-SA"/>
+        </w:rPr>
+      </w:pPr>
+      <w:r>
+        <w:rPr>
+          <w:rFonts w:eastAsia="MS Mincho" w:cs="Times New Roman"/>
+          <w:color w:val="00000A"/>
+          <w:sz w:val="20"/>
+          <w:szCs w:val="24"/>
+          <w:lang w:val="en-US" w:eastAsia="cs-CZ" w:bidi="ar-SA"/>
+        </w:rPr>
+      </w:r>
+      <w:r/>
+    </w:p>
+    <w:p>
+      <w:pPr>
+        <w:pStyle w:val="ListParagraph"/>
+        <w:rPr>
+          <w:sz w:val="20"/>
+          <w:sz w:val="20"/>
+          <w:szCs w:val="24"/>
+          <w:rFonts w:ascii="Cambria" w:hAnsi="Cambria" w:eastAsia="MS Mincho" w:cs="Times New Roman"/>
+          <w:color w:val="00000A"/>
+          <w:lang w:val="en-US" w:eastAsia="cs-CZ" w:bidi="ar-SA"/>
+        </w:rPr>
+      </w:pPr>
+      <w:r>
+        <w:rPr>
+          <w:rFonts w:eastAsia="MS Mincho" w:cs="Times New Roman"/>
+          <w:color w:val="00000A"/>
+          <w:sz w:val="20"/>
+          <w:szCs w:val="24"/>
+          <w:lang w:val="en-US" w:eastAsia="cs-CZ" w:bidi="ar-SA"/>
+        </w:rPr>
+      </w:r>
+      <w:r/>
+    </w:p>
+    <w:p>
+      <w:pPr>
+        <w:pStyle w:val="Nadpis3"/>
+        <w:numPr>
+          <w:ilvl w:val="2"/>
+          <w:numId w:val="1"/>
+        </w:numPr>
+      </w:pPr>
+      <w:r>
+        <w:rPr>
+          <w:lang w:val="cs-CZ" w:eastAsia="ja-JP"/>
+        </w:rPr>
+        <w:t>Pomocí vzorců z přednášky spočtěte testovací statistiku 't' a stupně volnosti 'df' (degrees of freedom). Porovnejte své výsledky s výstupem předchozího příkazu t.test. Spočtěte bud příslušnou p-value či kritickou hodnotu t-rozdělení a potvrďte výsledek testu z předchozího bodu.</w:t>
+      </w:r>
+      <w:r/>
+    </w:p>
+    <w:p>
+      <w:pPr>
+        <w:pStyle w:val="Normal"/>
+        <w:rPr>
+          <w:sz w:val="20"/>
+          <w:sz w:val="20"/>
+          <w:szCs w:val="24"/>
+          <w:rFonts w:ascii="Cambria" w:hAnsi="Cambria" w:eastAsia="MS Mincho" w:cs="Times New Roman"/>
+          <w:color w:val="00000A"/>
+          <w:lang w:val="cs-CZ" w:eastAsia="ja-JP" w:bidi="ar-SA"/>
+        </w:rPr>
+      </w:pPr>
+      <w:r>
+        <w:rPr>
+          <w:rFonts w:eastAsia="MS Mincho" w:cs="Times New Roman"/>
+          <w:color w:val="00000A"/>
+          <w:sz w:val="20"/>
+          <w:szCs w:val="24"/>
+          <w:lang w:val="cs-CZ" w:eastAsia="ja-JP" w:bidi="ar-SA"/>
+        </w:rPr>
+      </w:r>
+      <w:r/>
+    </w:p>
+    <w:p>
+      <w:pPr>
+        <w:pStyle w:val="Normal"/>
+      </w:pPr>
+      <w:r>
+        <w:rPr>
+          <w:lang w:val="cs-CZ" w:eastAsia="ja-JP"/>
+        </w:rPr>
+        <w:t>Příkazy R dle instrukcí:</w:t>
+      </w:r>
+      <w:r/>
+    </w:p>
+    <w:p>
+      <w:pPr>
+        <w:pStyle w:val="Quote"/>
+        <w:ind w:left="510" w:hanging="0"/>
+        <w:rPr>
+          <w:sz w:val="16"/>
+          <w:i w:val="false"/>
+          <w:b w:val="false"/>
+          <w:sz w:val="16"/>
+          <w:i w:val="false"/>
+          <w:b w:val="false"/>
+          <w:szCs w:val="16"/>
+          <w:iCs/>
+          <w:bCs w:val="false"/>
+          <w:rFonts w:ascii="Courier" w:hAnsi="Courier" w:eastAsia="MS Mincho" w:cs="Courier"/>
+          <w:color w:val="000000"/>
+          <w:lang w:val="cs-CZ" w:eastAsia="ja-JP" w:bidi="ar-SA"/>
+        </w:rPr>
+      </w:pPr>
+      <w:r>
+        <w:rPr>
+          <w:rFonts w:eastAsia="MS Mincho" w:cs="Courier"/>
+          <w:b w:val="false"/>
+          <w:bCs w:val="false"/>
+          <w:i w:val="false"/>
+          <w:iCs/>
+          <w:color w:val="000000"/>
+          <w:sz w:val="16"/>
+          <w:szCs w:val="16"/>
+          <w:lang w:val="cs-CZ" w:eastAsia="ja-JP" w:bidi="ar-SA"/>
+        </w:rPr>
+      </w:r>
+      <w:r/>
+    </w:p>
+    <w:p>
+      <w:pPr>
+        <w:pStyle w:val="Quote"/>
+      </w:pPr>
+      <w:r>
+        <w:rPr>
+          <w:rStyle w:val="IntenseEmphasis"/>
+          <w:b w:val="false"/>
+          <w:bCs w:val="false"/>
+          <w:i w:val="false"/>
+          <w:color w:val="000000"/>
+          <w:lang w:val="cs-CZ" w:eastAsia="ja-JP"/>
+        </w:rPr>
+        <w:t>## 2 IIb</w:t>
+      </w:r>
+      <w:r/>
+    </w:p>
+    <w:p>
+      <w:pPr>
+        <w:pStyle w:val="Quote"/>
+      </w:pPr>
+      <w:r>
+        <w:rPr>
+          <w:rStyle w:val="IntenseEmphasis"/>
+          <w:b w:val="false"/>
+          <w:bCs w:val="false"/>
+          <w:i w:val="false"/>
+          <w:color w:val="000000"/>
+          <w:lang w:val="cs-CZ" w:eastAsia="ja-JP"/>
+        </w:rPr>
+        <w:t>s2x = sum( (x - mean(x))^2 ) / (length(x)-1)</w:t>
+      </w:r>
+      <w:r/>
+    </w:p>
+    <w:p>
+      <w:pPr>
+        <w:pStyle w:val="Quote"/>
+      </w:pPr>
+      <w:r>
+        <w:rPr>
+          <w:rStyle w:val="IntenseEmphasis"/>
+          <w:b w:val="false"/>
+          <w:bCs w:val="false"/>
+          <w:i w:val="false"/>
+          <w:color w:val="000000"/>
+          <w:lang w:val="cs-CZ" w:eastAsia="ja-JP"/>
+        </w:rPr>
+        <w:t>s2y = sum( (y - mean(y))^2 ) / (length(y)-1)</w:t>
+      </w:r>
+      <w:r/>
+    </w:p>
+    <w:p>
+      <w:pPr>
+        <w:pStyle w:val="Quote"/>
+        <w:rPr>
+          <w:i w:val="false"/>
+          <w:b w:val="false"/>
+          <w:i w:val="false"/>
+          <w:b w:val="false"/>
+          <w:bCs w:val="false"/>
+          <w:color w:val="000000"/>
+          <w:lang w:val="cs-CZ" w:eastAsia="ja-JP"/>
+        </w:rPr>
+      </w:pPr>
+      <w:r>
+        <w:rPr/>
+      </w:r>
+      <w:r/>
+    </w:p>
+    <w:p>
+      <w:pPr>
+        <w:pStyle w:val="Quote"/>
+      </w:pPr>
+      <w:r>
+        <w:rPr>
+          <w:rStyle w:val="IntenseEmphasis"/>
+          <w:b w:val="false"/>
+          <w:bCs w:val="false"/>
+          <w:i w:val="false"/>
+          <w:color w:val="000000"/>
+          <w:lang w:val="cs-CZ" w:eastAsia="ja-JP"/>
+        </w:rPr>
+        <w:t>Sxy = sqrt( ((length(x)-1)*s2x + (length(y)-1)*s2y)   /  (length(x)+length(y) -2) )</w:t>
+      </w:r>
+      <w:r/>
+    </w:p>
+    <w:p>
+      <w:pPr>
+        <w:pStyle w:val="Quote"/>
+        <w:rPr>
+          <w:i w:val="false"/>
+          <w:b w:val="false"/>
+          <w:i w:val="false"/>
+          <w:b w:val="false"/>
+          <w:bCs w:val="false"/>
+          <w:color w:val="000000"/>
+          <w:lang w:val="cs-CZ" w:eastAsia="ja-JP"/>
+        </w:rPr>
+      </w:pPr>
+      <w:r>
+        <w:rPr/>
+      </w:r>
+      <w:r/>
+    </w:p>
+    <w:p>
+      <w:pPr>
+        <w:pStyle w:val="Quote"/>
+      </w:pPr>
+      <w:r>
+        <w:rPr>
+          <w:rStyle w:val="IntenseEmphasis"/>
+          <w:b w:val="false"/>
+          <w:bCs w:val="false"/>
+          <w:i w:val="false"/>
+          <w:color w:val="000000"/>
+          <w:lang w:val="cs-CZ" w:eastAsia="ja-JP"/>
+        </w:rPr>
+        <w:t xml:space="preserve">TStat = (mean(x) - mean(y)) / (Sxy * sqrt(1/length(x) + 1/length(y))) </w:t>
+      </w:r>
+      <w:r/>
+    </w:p>
+    <w:p>
+      <w:pPr>
+        <w:pStyle w:val="Quote"/>
+      </w:pPr>
+      <w:r>
+        <w:rPr>
+          <w:rStyle w:val="IntenseEmphasis"/>
+          <w:b w:val="false"/>
+          <w:bCs w:val="false"/>
+          <w:i w:val="false"/>
+          <w:color w:val="000000"/>
+          <w:lang w:val="cs-CZ" w:eastAsia="ja-JP"/>
+        </w:rPr>
+        <w:t>print(TStat)</w:t>
+      </w:r>
+      <w:r/>
+    </w:p>
+    <w:p>
+      <w:pPr>
+        <w:pStyle w:val="Quote"/>
+      </w:pPr>
+      <w:r>
+        <w:rPr>
+          <w:rStyle w:val="IntenseEmphasis"/>
+          <w:b w:val="false"/>
+          <w:bCs w:val="false"/>
+          <w:i w:val="false"/>
+          <w:color w:val="000000"/>
+          <w:lang w:val="cs-CZ" w:eastAsia="ja-JP"/>
+        </w:rPr>
+        <w:t>df = length(x) + length(y) -2</w:t>
+      </w:r>
+      <w:r/>
+    </w:p>
+    <w:p>
+      <w:pPr>
+        <w:pStyle w:val="Quote"/>
+      </w:pPr>
+      <w:r>
+        <w:rPr>
+          <w:rStyle w:val="IntenseEmphasis"/>
+          <w:b w:val="false"/>
+          <w:bCs w:val="false"/>
+          <w:i w:val="false"/>
+          <w:color w:val="000000"/>
+          <w:lang w:val="cs-CZ" w:eastAsia="ja-JP"/>
+        </w:rPr>
+        <w:t>print(df)</w:t>
+      </w:r>
+      <w:r/>
+    </w:p>
+    <w:p>
+      <w:pPr>
+        <w:pStyle w:val="Quote"/>
+        <w:rPr>
+          <w:i w:val="false"/>
+          <w:b w:val="false"/>
+          <w:i w:val="false"/>
+          <w:b w:val="false"/>
+          <w:bCs w:val="false"/>
+          <w:color w:val="000000"/>
+          <w:lang w:val="cs-CZ" w:eastAsia="ja-JP"/>
+        </w:rPr>
+      </w:pPr>
+      <w:r>
+        <w:rPr/>
+      </w:r>
+      <w:r/>
+    </w:p>
+    <w:p>
+      <w:pPr>
+        <w:pStyle w:val="Quote"/>
+      </w:pPr>
+      <w:r>
+        <w:rPr>
+          <w:rStyle w:val="IntenseEmphasis"/>
+          <w:b w:val="false"/>
+          <w:bCs w:val="false"/>
+          <w:i w:val="false"/>
+          <w:color w:val="000000"/>
+          <w:lang w:val="cs-CZ" w:eastAsia="ja-JP"/>
+        </w:rPr>
+        <w:t>tCriticalValue = qt(1-alpha, df, lower.tail = TRUE)</w:t>
+      </w:r>
+      <w:r/>
+    </w:p>
+    <w:p>
+      <w:pPr>
+        <w:pStyle w:val="Quote"/>
+        <w:rPr>
+          <w:i w:val="false"/>
+          <w:b w:val="false"/>
+          <w:i w:val="false"/>
+          <w:b w:val="false"/>
+          <w:bCs w:val="false"/>
+          <w:color w:val="000000"/>
+          <w:lang w:val="cs-CZ" w:eastAsia="ja-JP"/>
+        </w:rPr>
+      </w:pPr>
+      <w:r>
+        <w:rPr/>
+      </w:r>
+      <w:r/>
+    </w:p>
+    <w:p>
+      <w:pPr>
+        <w:pStyle w:val="Quote"/>
+      </w:pPr>
+      <w:r>
+        <w:rPr>
+          <w:rStyle w:val="IntenseEmphasis"/>
+          <w:b w:val="false"/>
+          <w:bCs w:val="false"/>
+          <w:i w:val="false"/>
+          <w:color w:val="000000"/>
+          <w:lang w:val="cs-CZ" w:eastAsia="ja-JP"/>
+        </w:rPr>
+        <w:t>pVal = pt(TStat, df = df)</w:t>
+      </w:r>
+      <w:r/>
+    </w:p>
+    <w:p>
+      <w:pPr>
+        <w:pStyle w:val="Quote"/>
+      </w:pPr>
+      <w:r>
+        <w:rPr>
+          <w:rStyle w:val="IntenseEmphasis"/>
+          <w:b w:val="false"/>
+          <w:bCs w:val="false"/>
+          <w:i w:val="false"/>
+          <w:color w:val="000000"/>
+          <w:lang w:val="cs-CZ" w:eastAsia="ja-JP"/>
+        </w:rPr>
+        <w:t>print(pVal)</w:t>
+      </w:r>
+      <w:r/>
+    </w:p>
+    <w:p>
+      <w:pPr>
+        <w:pStyle w:val="Normal"/>
+        <w:rPr>
+          <w:i w:val="false"/>
+          <w:b w:val="false"/>
+          <w:i w:val="false"/>
+          <w:b w:val="false"/>
+          <w:bCs w:val="false"/>
+          <w:color w:val="000000"/>
+          <w:lang w:val="cs-CZ" w:eastAsia="ja-JP"/>
+        </w:rPr>
+      </w:pPr>
+      <w:r>
+        <w:rPr/>
+      </w:r>
+      <w:r/>
+    </w:p>
+    <w:p>
+      <w:pPr>
+        <w:pStyle w:val="Nadpis4"/>
+        <w:numPr>
+          <w:ilvl w:val="3"/>
+          <w:numId w:val="2"/>
+        </w:numPr>
+      </w:pPr>
+      <w:r>
+        <w:rPr>
+          <w:lang w:val="cs-CZ" w:eastAsia="ja-JP"/>
+        </w:rPr>
+        <w:t>Výstup:</w:t>
+      </w:r>
+      <w:r/>
+    </w:p>
+    <w:p>
+      <w:pPr>
+        <w:pStyle w:val="Quote"/>
+        <w:rPr>
           <w:sz w:val="16"/>
           <w:sz w:val="16"/>
           <w:szCs w:val="16"/>
@@ -2193,134 +2784,45 @@
     <w:p>
       <w:pPr>
         <w:pStyle w:val="Quote"/>
-      </w:pPr>
-      <w:r>
-        <w:rPr>
-          <w:lang w:val="cs-CZ"/>
-        </w:rPr>
-        <w:tab/>
-      </w:r>
-      <w:r>
-        <w:rPr>
-          <w:lang w:val="cs-CZ"/>
-        </w:rPr>
-        <w:t>Two Sample t-test</w:t>
-      </w:r>
-      <w:r/>
-    </w:p>
-    <w:p>
-      <w:pPr>
-        <w:pStyle w:val="Quote"/>
-      </w:pPr>
-      <w:r>
-        <w:rPr>
-          <w:lang w:val="cs-CZ"/>
-        </w:rPr>
-        <w:t>data:  x and y</w:t>
-      </w:r>
-      <w:r/>
-    </w:p>
-    <w:p>
-      <w:pPr>
-        <w:pStyle w:val="Quote"/>
-      </w:pPr>
-      <w:r>
-        <w:rPr>
-          <w:lang w:val="cs-CZ"/>
-        </w:rPr>
-        <w:t xml:space="preserve">t = -1.9881, df = 43, p-value = </w:t>
-      </w:r>
-      <w:r>
-        <w:rPr>
-          <w:color w:val="800000"/>
-          <w:lang w:val="cs-CZ"/>
-        </w:rPr>
-        <w:t>0.02659</w:t>
-      </w:r>
-      <w:r/>
-    </w:p>
-    <w:p>
-      <w:pPr>
-        <w:pStyle w:val="Quote"/>
-      </w:pPr>
-      <w:r>
-        <w:rPr>
-          <w:lang w:val="cs-CZ"/>
-        </w:rPr>
-        <w:t>alternative hypothesis: true difference in means is less than 0</w:t>
-      </w:r>
-      <w:r/>
-    </w:p>
-    <w:p>
-      <w:pPr>
-        <w:pStyle w:val="Quote"/>
-      </w:pPr>
-      <w:r>
-        <w:rPr>
-          <w:lang w:val="cs-CZ"/>
-        </w:rPr>
-        <w:t>99 percent confidence interval:</w:t>
-      </w:r>
-      <w:r/>
-    </w:p>
-    <w:p>
-      <w:pPr>
-        <w:pStyle w:val="Quote"/>
-      </w:pPr>
-      <w:r>
-        <w:rPr>
-          <w:lang w:val="cs-CZ"/>
-        </w:rPr>
-        <w:t xml:space="preserve">      </w:t>
-      </w:r>
-      <w:r>
-        <w:rPr>
-          <w:color w:val="800000"/>
-          <w:lang w:val="cs-CZ"/>
-        </w:rPr>
-        <w:t>-Inf 0.1759636</w:t>
-      </w:r>
-      <w:r/>
-    </w:p>
-    <w:p>
-      <w:pPr>
-        <w:pStyle w:val="Quote"/>
-      </w:pPr>
-      <w:r>
-        <w:rPr>
-          <w:lang w:val="cs-CZ"/>
-        </w:rPr>
-        <w:t>sample estimates:</w:t>
-      </w:r>
-      <w:r/>
-    </w:p>
-    <w:p>
-      <w:pPr>
-        <w:pStyle w:val="Quote"/>
-      </w:pPr>
-      <w:r>
-        <w:rPr>
-          <w:lang w:val="cs-CZ"/>
-        </w:rPr>
-        <w:t xml:space="preserve">mean of x mean of y </w:t>
-      </w:r>
-      <w:r/>
-    </w:p>
-    <w:p>
-      <w:pPr>
-        <w:pStyle w:val="Quote"/>
-      </w:pPr>
-      <w:r>
-        <w:rPr>
-          <w:lang w:val="cs-CZ"/>
-        </w:rPr>
-        <w:t xml:space="preserve"> </w:t>
-      </w:r>
-      <w:r>
-        <w:rPr>
-          <w:lang w:val="cs-CZ"/>
-        </w:rPr>
-        <w:t xml:space="preserve">9.915085 10.732271 </w:t>
+        <w:spacing w:before="120" w:after="120"/>
+        <w:ind w:left="510" w:firstLine="510"/>
+        <w:jc w:val="both"/>
+      </w:pPr>
+      <w:r>
+        <w:rPr>
+          <w:lang w:val="cs-CZ" w:eastAsia="ja-JP"/>
+        </w:rPr>
+        <w:t>[1] -1.25216</w:t>
+      </w:r>
+      <w:r/>
+    </w:p>
+    <w:p>
+      <w:pPr>
+        <w:pStyle w:val="Quote"/>
+        <w:spacing w:before="120" w:after="120"/>
+        <w:ind w:left="510" w:firstLine="510"/>
+        <w:jc w:val="both"/>
+      </w:pPr>
+      <w:r>
+        <w:rPr>
+          <w:lang w:val="cs-CZ" w:eastAsia="ja-JP"/>
+        </w:rPr>
+        <w:t>[1] 43</w:t>
+      </w:r>
+      <w:r/>
+    </w:p>
+    <w:p>
+      <w:pPr>
+        <w:pStyle w:val="Quote"/>
+        <w:spacing w:before="120" w:after="120"/>
+        <w:ind w:left="510" w:firstLine="510"/>
+        <w:jc w:val="both"/>
+      </w:pPr>
+      <w:r>
+        <w:rPr>
+          <w:lang w:val="cs-CZ" w:eastAsia="ja-JP"/>
+        </w:rPr>
+        <w:t>[1] 0.1086399</w:t>
       </w:r>
       <w:r/>
     </w:p>
@@ -2333,11 +2835,17 @@
           <w:szCs w:val="24"/>
           <w:rFonts w:ascii="Cambria" w:hAnsi="Cambria" w:eastAsia="MS Mincho" w:cs="Times New Roman"/>
           <w:color w:val="00000A"/>
-          <w:lang w:val="en-US" w:eastAsia="cs-CZ" w:bidi="ar-SA"/>
-        </w:rPr>
-      </w:pPr>
-      <w:r>
-        <w:rPr/>
+          <w:lang w:val="cs-CZ" w:eastAsia="cs-CZ" w:bidi="ar-SA"/>
+        </w:rPr>
+      </w:pPr>
+      <w:r>
+        <w:rPr>
+          <w:rFonts w:eastAsia="MS Mincho" w:cs="Times New Roman"/>
+          <w:color w:val="00000A"/>
+          <w:sz w:val="20"/>
+          <w:szCs w:val="24"/>
+          <w:lang w:val="cs-CZ" w:eastAsia="cs-CZ" w:bidi="ar-SA"/>
+        </w:rPr>
       </w:r>
       <w:r/>
     </w:p>
@@ -2350,512 +2858,55 @@
         </w:numPr>
       </w:pPr>
       <w:r>
-        <w:rPr/>
-        <w:t xml:space="preserve">Vidíme, že konfidenční interval obsahuje 0, neboť je roven (-inf, </w:t>
-      </w:r>
-      <w:r>
-        <w:rPr>
-          <w:lang w:val="cs-CZ"/>
-        </w:rPr>
-        <w:t xml:space="preserve">0.3054639). Z toho plyne, že nemůžeme hypotézu </w:t>
-      </w:r>
-      <w:r>
-        <w:rPr/>
-        <w:t xml:space="preserve">H0 zamítnout. </w:t>
-      </w:r>
-      <w:r>
-        <w:rPr/>
-        <w:t>To potvrzuje relativně vysoká hodnota p-value, která je rovna 2,659%.</w:t>
+        <w:rPr>
+          <w:lang w:val="cs-CZ"/>
+        </w:rPr>
+        <w:t xml:space="preserve">Spočtené hodnoty jsou: </w:t>
+      </w:r>
+      <w:r>
+        <w:rPr>
+          <w:color w:val="FF0000"/>
+          <w:lang w:val="cs-CZ"/>
+        </w:rPr>
+        <w:t>t = -1.25216</w:t>
+      </w:r>
+      <w:r>
+        <w:rPr>
+          <w:lang w:val="cs-CZ"/>
+        </w:rPr>
+        <w:t xml:space="preserve">, </w:t>
+      </w:r>
+      <w:r>
+        <w:rPr>
+          <w:color w:val="FF0000"/>
+          <w:lang w:val="cs-CZ"/>
+        </w:rPr>
+        <w:t>df = 43</w:t>
+      </w:r>
+      <w:r>
+        <w:rPr>
+          <w:lang w:val="cs-CZ"/>
+        </w:rPr>
+        <w:t xml:space="preserve"> a </w:t>
+      </w:r>
+      <w:r>
+        <w:rPr>
+          <w:color w:val="FF0000"/>
+          <w:lang w:val="cs-CZ"/>
+        </w:rPr>
+        <w:t>p-value = 0.1086399</w:t>
+      </w:r>
+      <w:r>
+        <w:rPr>
+          <w:lang w:val="cs-CZ"/>
+        </w:rPr>
+        <w:t>. V minulém bodě nám vyšlo t = -1.2522, df = 43 a p-value = 0.1086. Je zřejmé, že hodnoty jsou téměř stejné, jejich rozdíly jsou dané pouze chyby způsobené během dělení.</w:t>
       </w:r>
       <w:r/>
     </w:p>
     <w:p>
       <w:pPr>
         <w:pStyle w:val="ListParagraph"/>
-        <w:numPr>
-          <w:ilvl w:val="0"/>
-          <w:numId w:val="4"/>
-        </w:numPr>
-        <w:rPr>
-          <w:sz w:val="20"/>
-          <w:sz w:val="20"/>
-          <w:szCs w:val="24"/>
-          <w:rFonts w:ascii="Cambria" w:hAnsi="Cambria" w:eastAsia="MS Mincho" w:cs="Times New Roman"/>
-          <w:color w:val="00000A"/>
-          <w:lang w:val="en-US" w:eastAsia="cs-CZ" w:bidi="ar-SA"/>
-        </w:rPr>
-      </w:pPr>
-      <w:r>
-        <w:rPr/>
-        <w:t>Pravděpodobnost, že naše rozhodnutí je chybné, aneb že jsme nezamítli H0, i když je H0 nepravdivé, je rovna chybě druhého typu a pravděpodobnost této chyby je neznámá.</w:t>
-      </w:r>
-      <w:r/>
-    </w:p>
-    <w:p>
-      <w:pPr>
-        <w:pStyle w:val="ListParagraph"/>
-        <w:rPr>
-          <w:sz w:val="20"/>
-          <w:sz w:val="20"/>
-          <w:szCs w:val="24"/>
-          <w:rFonts w:ascii="Cambria" w:hAnsi="Cambria" w:eastAsia="MS Mincho" w:cs="Times New Roman"/>
-          <w:color w:val="00000A"/>
-          <w:lang w:val="en-US" w:eastAsia="cs-CZ" w:bidi="ar-SA"/>
-        </w:rPr>
-      </w:pPr>
-      <w:r>
-        <w:rPr>
-          <w:rFonts w:eastAsia="MS Mincho" w:cs="Times New Roman"/>
-          <w:color w:val="00000A"/>
-          <w:sz w:val="20"/>
-          <w:szCs w:val="24"/>
-          <w:lang w:val="en-US" w:eastAsia="cs-CZ" w:bidi="ar-SA"/>
-        </w:rPr>
-      </w:r>
-      <w:r/>
-    </w:p>
-    <w:p>
-      <w:pPr>
-        <w:pStyle w:val="ListParagraph"/>
-        <w:rPr>
-          <w:sz w:val="20"/>
-          <w:sz w:val="20"/>
-          <w:szCs w:val="24"/>
-          <w:rFonts w:ascii="Cambria" w:hAnsi="Cambria" w:eastAsia="MS Mincho" w:cs="Times New Roman"/>
-          <w:color w:val="00000A"/>
-          <w:lang w:val="en-US" w:eastAsia="cs-CZ" w:bidi="ar-SA"/>
-        </w:rPr>
-      </w:pPr>
-      <w:r>
-        <w:rPr>
-          <w:rFonts w:eastAsia="MS Mincho" w:cs="Times New Roman"/>
-          <w:color w:val="00000A"/>
-          <w:sz w:val="20"/>
-          <w:szCs w:val="24"/>
-          <w:lang w:val="en-US" w:eastAsia="cs-CZ" w:bidi="ar-SA"/>
-        </w:rPr>
-      </w:r>
-      <w:r/>
-    </w:p>
-    <w:p>
-      <w:pPr>
-        <w:pStyle w:val="Nadpis3"/>
-        <w:numPr>
-          <w:ilvl w:val="2"/>
-          <w:numId w:val="1"/>
-        </w:numPr>
-      </w:pPr>
-      <w:r>
-        <w:rPr>
-          <w:lang w:val="cs-CZ" w:eastAsia="ja-JP"/>
-        </w:rPr>
-        <w:t>Pomocí vzorců z přednášky spočtěte testovací statistiku 't' a stupně volnosti 'df' (degrees of freedom). Porovnejte své výsledky s výstupem předchozího příkazu t.test. Spočtěte bud příslušnou p-value či kritickou hodnotu t-rozdělení a potvrďte výsledek testu z předchozího bodu.</w:t>
-      </w:r>
-      <w:r/>
-    </w:p>
-    <w:p>
-      <w:pPr>
-        <w:pStyle w:val="Normal"/>
-        <w:rPr>
-          <w:sz w:val="20"/>
-          <w:sz w:val="20"/>
-          <w:szCs w:val="24"/>
-          <w:rFonts w:ascii="Cambria" w:hAnsi="Cambria" w:eastAsia="MS Mincho" w:cs="Times New Roman"/>
-          <w:color w:val="00000A"/>
-          <w:lang w:val="cs-CZ" w:eastAsia="ja-JP" w:bidi="ar-SA"/>
-        </w:rPr>
-      </w:pPr>
-      <w:r>
-        <w:rPr>
-          <w:lang w:val="cs-CZ" w:eastAsia="ja-JP"/>
-        </w:rPr>
-      </w:r>
-      <w:r/>
-    </w:p>
-    <w:p>
-      <w:pPr>
-        <w:pStyle w:val="Normal"/>
-      </w:pPr>
-      <w:r>
-        <w:rPr>
-          <w:lang w:val="cs-CZ" w:eastAsia="ja-JP"/>
-        </w:rPr>
-        <w:t>Příkazy R dle instrukcí:</w:t>
-      </w:r>
-      <w:r/>
-    </w:p>
-    <w:p>
-      <w:pPr>
-        <w:pStyle w:val="Quote"/>
-        <w:ind w:left="510" w:hanging="0"/>
-        <w:rPr>
-          <w:sz w:val="16"/>
-          <w:i w:val="false"/>
-          <w:b w:val="false"/>
-          <w:sz w:val="16"/>
-          <w:i w:val="false"/>
-          <w:b w:val="false"/>
-          <w:szCs w:val="16"/>
-          <w:iCs/>
-          <w:bCs w:val="false"/>
-          <w:rFonts w:ascii="Courier" w:hAnsi="Courier" w:eastAsia="MS Mincho" w:cs="Courier"/>
-          <w:color w:val="000000"/>
-          <w:lang w:val="cs-CZ" w:eastAsia="ja-JP" w:bidi="ar-SA"/>
-        </w:rPr>
-      </w:pPr>
-      <w:r>
-        <w:rPr>
-          <w:b w:val="false"/>
-          <w:bCs w:val="false"/>
-          <w:i w:val="false"/>
-          <w:color w:val="000000"/>
-          <w:lang w:val="cs-CZ" w:eastAsia="ja-JP"/>
-        </w:rPr>
-      </w:r>
-      <w:r/>
-    </w:p>
-    <w:p>
-      <w:pPr>
-        <w:pStyle w:val="Quote"/>
-      </w:pPr>
-      <w:r>
-        <w:rPr>
-          <w:rStyle w:val="IntenseEmphasis"/>
-          <w:b w:val="false"/>
-          <w:bCs w:val="false"/>
-          <w:i w:val="false"/>
-          <w:color w:val="000000"/>
-          <w:lang w:val="cs-CZ" w:eastAsia="ja-JP"/>
-        </w:rPr>
-        <w:t>## 2 IIb</w:t>
-      </w:r>
-      <w:r/>
-    </w:p>
-    <w:p>
-      <w:pPr>
-        <w:pStyle w:val="Quote"/>
-      </w:pPr>
-      <w:r>
-        <w:rPr>
-          <w:rStyle w:val="IntenseEmphasis"/>
-          <w:b w:val="false"/>
-          <w:bCs w:val="false"/>
-          <w:i w:val="false"/>
-          <w:color w:val="000000"/>
-          <w:lang w:val="cs-CZ" w:eastAsia="ja-JP"/>
-        </w:rPr>
-        <w:t>s2x = sum( (x - mean(x))^2 ) / (length(x)-1)</w:t>
-      </w:r>
-      <w:r/>
-    </w:p>
-    <w:p>
-      <w:pPr>
-        <w:pStyle w:val="Quote"/>
-      </w:pPr>
-      <w:r>
-        <w:rPr>
-          <w:rStyle w:val="IntenseEmphasis"/>
-          <w:b w:val="false"/>
-          <w:bCs w:val="false"/>
-          <w:i w:val="false"/>
-          <w:color w:val="000000"/>
-          <w:lang w:val="cs-CZ" w:eastAsia="ja-JP"/>
-        </w:rPr>
-        <w:t>s2y = sum( (y - mean(y))^2 ) / (length(y)-1)</w:t>
-      </w:r>
-      <w:r/>
-    </w:p>
-    <w:p>
-      <w:pPr>
-        <w:pStyle w:val="Quote"/>
-        <w:rPr>
-          <w:sz w:val="16"/>
-          <w:i w:val="false"/>
-          <w:b w:val="false"/>
-          <w:sz w:val="16"/>
-          <w:i w:val="false"/>
-          <w:b w:val="false"/>
-          <w:szCs w:val="16"/>
-          <w:iCs/>
-          <w:bCs w:val="false"/>
-          <w:rFonts w:ascii="Courier" w:hAnsi="Courier" w:eastAsia="MS Mincho" w:cs="Courier"/>
-          <w:color w:val="000000"/>
-          <w:lang w:val="cs-CZ" w:eastAsia="ja-JP" w:bidi="ar-SA"/>
-        </w:rPr>
-      </w:pPr>
-      <w:r>
-        <w:rPr>
-          <w:b w:val="false"/>
-          <w:bCs w:val="false"/>
-          <w:i w:val="false"/>
-          <w:color w:val="000000"/>
-          <w:lang w:val="cs-CZ" w:eastAsia="ja-JP"/>
-        </w:rPr>
-      </w:r>
-      <w:r/>
-    </w:p>
-    <w:p>
-      <w:pPr>
-        <w:pStyle w:val="Quote"/>
-      </w:pPr>
-      <w:r>
-        <w:rPr>
-          <w:rStyle w:val="IntenseEmphasis"/>
-          <w:b w:val="false"/>
-          <w:bCs w:val="false"/>
-          <w:i w:val="false"/>
-          <w:color w:val="000000"/>
-          <w:lang w:val="cs-CZ" w:eastAsia="ja-JP"/>
-        </w:rPr>
-        <w:t>Sxy = sqrt( ((length(x)-1)*s2x + (length(y)-1)*s2y)   /  (length(x)+length(y) -2) )</w:t>
-      </w:r>
-      <w:r/>
-    </w:p>
-    <w:p>
-      <w:pPr>
-        <w:pStyle w:val="Quote"/>
-        <w:rPr>
-          <w:sz w:val="16"/>
-          <w:i w:val="false"/>
-          <w:b w:val="false"/>
-          <w:sz w:val="16"/>
-          <w:i w:val="false"/>
-          <w:b w:val="false"/>
-          <w:szCs w:val="16"/>
-          <w:iCs/>
-          <w:bCs w:val="false"/>
-          <w:rFonts w:ascii="Courier" w:hAnsi="Courier" w:eastAsia="MS Mincho" w:cs="Courier"/>
-          <w:color w:val="000000"/>
-          <w:lang w:val="cs-CZ" w:eastAsia="ja-JP" w:bidi="ar-SA"/>
-        </w:rPr>
-      </w:pPr>
-      <w:r>
-        <w:rPr>
-          <w:b w:val="false"/>
-          <w:bCs w:val="false"/>
-          <w:i w:val="false"/>
-          <w:color w:val="000000"/>
-          <w:lang w:val="cs-CZ" w:eastAsia="ja-JP"/>
-        </w:rPr>
-      </w:r>
-      <w:r/>
-    </w:p>
-    <w:p>
-      <w:pPr>
-        <w:pStyle w:val="Quote"/>
-      </w:pPr>
-      <w:r>
-        <w:rPr>
-          <w:rStyle w:val="IntenseEmphasis"/>
-          <w:b w:val="false"/>
-          <w:bCs w:val="false"/>
-          <w:i w:val="false"/>
-          <w:color w:val="000000"/>
-          <w:lang w:val="cs-CZ" w:eastAsia="ja-JP"/>
-        </w:rPr>
-        <w:t xml:space="preserve">TStat = (mean(x) - mean(y)) / (Sxy * sqrt(1/length(x) + 1/length(y))) </w:t>
-      </w:r>
-      <w:r/>
-    </w:p>
-    <w:p>
-      <w:pPr>
-        <w:pStyle w:val="Quote"/>
-      </w:pPr>
-      <w:r>
-        <w:rPr>
-          <w:rStyle w:val="IntenseEmphasis"/>
-          <w:b w:val="false"/>
-          <w:bCs w:val="false"/>
-          <w:i w:val="false"/>
-          <w:color w:val="000000"/>
-          <w:lang w:val="cs-CZ" w:eastAsia="ja-JP"/>
-        </w:rPr>
-        <w:t>df = length(x) + length(y) -2</w:t>
-      </w:r>
-      <w:r/>
-    </w:p>
-    <w:p>
-      <w:pPr>
-        <w:pStyle w:val="Quote"/>
-        <w:rPr>
-          <w:sz w:val="16"/>
-          <w:i w:val="false"/>
-          <w:b w:val="false"/>
-          <w:sz w:val="16"/>
-          <w:i w:val="false"/>
-          <w:b w:val="false"/>
-          <w:szCs w:val="16"/>
-          <w:iCs/>
-          <w:bCs w:val="false"/>
-          <w:rFonts w:ascii="Courier" w:hAnsi="Courier" w:eastAsia="MS Mincho" w:cs="Courier"/>
-          <w:color w:val="000000"/>
-          <w:lang w:val="cs-CZ" w:eastAsia="ja-JP" w:bidi="ar-SA"/>
-        </w:rPr>
-      </w:pPr>
-      <w:r>
-        <w:rPr>
-          <w:b w:val="false"/>
-          <w:bCs w:val="false"/>
-          <w:i w:val="false"/>
-          <w:color w:val="000000"/>
-          <w:lang w:val="cs-CZ" w:eastAsia="ja-JP"/>
-        </w:rPr>
-      </w:r>
-      <w:r/>
-    </w:p>
-    <w:p>
-      <w:pPr>
-        <w:pStyle w:val="Quote"/>
-      </w:pPr>
-      <w:r>
-        <w:rPr>
-          <w:rStyle w:val="IntenseEmphasis"/>
-          <w:b w:val="false"/>
-          <w:bCs w:val="false"/>
-          <w:i w:val="false"/>
-          <w:color w:val="000000"/>
-          <w:lang w:val="cs-CZ" w:eastAsia="ja-JP"/>
-        </w:rPr>
-        <w:t>tCriticalValue = qt(1-alpha, df, lower.tail = TRUE)</w:t>
-      </w:r>
-      <w:r/>
-    </w:p>
-    <w:p>
-      <w:pPr>
-        <w:pStyle w:val="Quote"/>
-        <w:rPr>
-          <w:sz w:val="16"/>
-          <w:i w:val="false"/>
-          <w:b w:val="false"/>
-          <w:sz w:val="16"/>
-          <w:i w:val="false"/>
-          <w:b w:val="false"/>
-          <w:szCs w:val="16"/>
-          <w:iCs/>
-          <w:bCs w:val="false"/>
-          <w:rFonts w:ascii="Courier" w:hAnsi="Courier" w:eastAsia="MS Mincho" w:cs="Courier"/>
-          <w:color w:val="000000"/>
-          <w:lang w:val="cs-CZ" w:eastAsia="ja-JP" w:bidi="ar-SA"/>
-        </w:rPr>
-      </w:pPr>
-      <w:r>
-        <w:rPr>
-          <w:b w:val="false"/>
-          <w:bCs w:val="false"/>
-          <w:i w:val="false"/>
-          <w:color w:val="000000"/>
-          <w:lang w:val="cs-CZ" w:eastAsia="ja-JP"/>
-        </w:rPr>
-      </w:r>
-      <w:r/>
-    </w:p>
-    <w:p>
-      <w:pPr>
-        <w:pStyle w:val="Quote"/>
-      </w:pPr>
-      <w:r>
-        <w:rPr>
-          <w:rStyle w:val="IntenseEmphasis"/>
-          <w:b w:val="false"/>
-          <w:bCs w:val="false"/>
-          <w:i w:val="false"/>
-          <w:color w:val="000000"/>
-          <w:lang w:val="cs-CZ" w:eastAsia="ja-JP"/>
-        </w:rPr>
-        <w:t>pVal = pt(TStat, df = df)</w:t>
-      </w:r>
-      <w:r/>
-    </w:p>
-    <w:p>
-      <w:pPr>
-        <w:pStyle w:val="Nadpis4"/>
-        <w:numPr>
-          <w:ilvl w:val="0"/>
-          <w:numId w:val="0"/>
-        </w:numPr>
-        <w:rPr>
-          <w:sz w:val="20"/>
-          <w:sz w:val="20"/>
-          <w:szCs w:val="24"/>
-          <w:iCs/>
-          <w:bCs/>
-          <w:rFonts w:ascii="Cambria" w:hAnsi="Cambria" w:eastAsia="MS Gothic" w:cs="Times New Roman"/>
-          <w:color w:val="00000A"/>
-          <w:lang w:val="cs-CZ" w:eastAsia="ja-JP" w:bidi="ar-SA"/>
-        </w:rPr>
-      </w:pPr>
-      <w:r>
-        <w:rPr>
-          <w:rFonts w:eastAsia="MS Gothic" w:cs="Times New Roman"/>
-          <w:bCs/>
-          <w:iCs/>
-          <w:color w:val="00000A"/>
-          <w:sz w:val="20"/>
-          <w:szCs w:val="24"/>
-          <w:lang w:val="cs-CZ" w:eastAsia="ja-JP" w:bidi="ar-SA"/>
-        </w:rPr>
-      </w:r>
-      <w:r/>
-    </w:p>
-    <w:p>
-      <w:pPr>
-        <w:pStyle w:val="Nadpis4"/>
-        <w:numPr>
-          <w:ilvl w:val="3"/>
-          <w:numId w:val="2"/>
-        </w:numPr>
-      </w:pPr>
-      <w:r>
-        <w:rPr>
-          <w:lang w:val="cs-CZ" w:eastAsia="ja-JP"/>
-        </w:rPr>
-        <w:t>Výstup:</w:t>
-      </w:r>
-      <w:r/>
-    </w:p>
-    <w:p>
-      <w:pPr>
-        <w:pStyle w:val="Quote"/>
-        <w:rPr>
-          <w:sz w:val="16"/>
-          <w:sz w:val="16"/>
-          <w:szCs w:val="16"/>
-          <w:iCs/>
-          <w:rFonts w:ascii="Courier" w:hAnsi="Courier" w:eastAsia="MS Mincho" w:cs="Courier"/>
-          <w:color w:val="000000"/>
-          <w:lang w:val="cs-CZ" w:eastAsia="cs-CZ" w:bidi="ar-SA"/>
-        </w:rPr>
-      </w:pPr>
-      <w:r>
-        <w:rPr>
-          <w:rFonts w:eastAsia="MS Mincho" w:cs="Courier"/>
-          <w:iCs/>
-          <w:color w:val="000000"/>
-          <w:sz w:val="16"/>
-          <w:szCs w:val="16"/>
-          <w:lang w:val="cs-CZ" w:eastAsia="cs-CZ" w:bidi="ar-SA"/>
-        </w:rPr>
-      </w:r>
-      <w:r/>
-    </w:p>
-    <w:p>
-      <w:pPr>
-        <w:pStyle w:val="Quote"/>
-        <w:spacing w:before="120" w:after="120"/>
-        <w:ind w:left="510" w:firstLine="510"/>
-        <w:jc w:val="both"/>
-      </w:pPr>
-      <w:r>
-        <w:rPr>
-          <w:lang w:val="cs-CZ" w:eastAsia="ja-JP"/>
-        </w:rPr>
-        <w:t>"H0 rejected"</w:t>
-      </w:r>
-      <w:r/>
-    </w:p>
-    <w:p>
-      <w:pPr>
-        <w:pStyle w:val="Normal"/>
         <w:rPr>
           <w:sz w:val="20"/>
           <w:sz w:val="20"/>
@@ -2872,41 +2923,6 @@
           <w:sz w:val="20"/>
           <w:szCs w:val="24"/>
           <w:lang w:val="cs-CZ" w:eastAsia="cs-CZ" w:bidi="ar-SA"/>
-        </w:rPr>
-      </w:r>
-      <w:r/>
-    </w:p>
-    <w:p>
-      <w:pPr>
-        <w:pStyle w:val="ListParagraph"/>
-        <w:numPr>
-          <w:ilvl w:val="0"/>
-          <w:numId w:val="4"/>
-        </w:numPr>
-      </w:pPr>
-      <w:r>
-        <w:rPr>
-          <w:lang w:val="cs-CZ"/>
-        </w:rPr>
-        <w:t>Text</w:t>
-      </w:r>
-      <w:r/>
-    </w:p>
-    <w:p>
-      <w:pPr>
-        <w:pStyle w:val="ListParagraph"/>
-        <w:rPr>
-          <w:sz w:val="20"/>
-          <w:sz w:val="20"/>
-          <w:szCs w:val="24"/>
-          <w:rFonts w:ascii="Cambria" w:hAnsi="Cambria" w:eastAsia="MS Mincho" w:cs="Times New Roman"/>
-          <w:color w:val="00000A"/>
-          <w:lang w:val="cs-CZ" w:eastAsia="cs-CZ" w:bidi="ar-SA"/>
-        </w:rPr>
-      </w:pPr>
-      <w:r>
-        <w:rPr>
-          <w:lang w:val="cs-CZ"/>
         </w:rPr>
       </w:r>
       <w:r/>
@@ -2943,7 +2959,11 @@
       </w:pPr>
       <w:r>
         <w:rPr>
-          <w:lang w:val="cs-CZ" w:eastAsia="ja-JP"/>
+          <w:rFonts w:eastAsia="MS Mincho" w:cs="Times New Roman"/>
+          <w:color w:val="00000A"/>
+          <w:sz w:val="20"/>
+          <w:szCs w:val="24"/>
+          <w:lang w:val="cs-CZ" w:eastAsia="ja-JP" w:bidi="ar-SA"/>
         </w:rPr>
       </w:r>
       <w:r/>
@@ -2951,7 +2971,384 @@
     <w:p>
       <w:pPr>
         <w:pStyle w:val="Normal"/>
+      </w:pPr>
+      <w:r>
+        <w:rPr>
+          <w:lang w:val="cs-CZ" w:eastAsia="ja-JP"/>
+        </w:rPr>
+        <w:t>Příkazy R dle instrukcí:</w:t>
+      </w:r>
+      <w:r/>
+    </w:p>
+    <w:p>
+      <w:pPr>
+        <w:pStyle w:val="Quote"/>
+        <w:ind w:left="510" w:hanging="0"/>
+        <w:rPr>
+          <w:sz w:val="16"/>
+          <w:i w:val="false"/>
+          <w:b w:val="false"/>
+          <w:sz w:val="16"/>
+          <w:i w:val="false"/>
+          <w:b w:val="false"/>
+          <w:szCs w:val="16"/>
+          <w:iCs/>
+          <w:bCs w:val="false"/>
+          <w:rFonts w:ascii="Courier" w:hAnsi="Courier" w:eastAsia="MS Mincho" w:cs="Courier"/>
+          <w:color w:val="000000"/>
+          <w:lang w:val="cs-CZ" w:eastAsia="ja-JP" w:bidi="ar-SA"/>
+        </w:rPr>
+      </w:pPr>
+      <w:r>
+        <w:rPr>
+          <w:rFonts w:eastAsia="MS Mincho" w:cs="Courier"/>
+          <w:b w:val="false"/>
+          <w:bCs w:val="false"/>
+          <w:i w:val="false"/>
+          <w:iCs/>
+          <w:color w:val="000000"/>
+          <w:sz w:val="16"/>
+          <w:szCs w:val="16"/>
+          <w:lang w:val="cs-CZ" w:eastAsia="ja-JP" w:bidi="ar-SA"/>
+        </w:rPr>
+      </w:r>
+      <w:r/>
+    </w:p>
+    <w:p>
+      <w:pPr>
+        <w:pStyle w:val="Quote"/>
+      </w:pPr>
+      <w:r>
+        <w:rPr>
+          <w:rStyle w:val="IntenseEmphasis"/>
+          <w:b w:val="false"/>
+          <w:bCs w:val="false"/>
+          <w:i w:val="false"/>
+          <w:color w:val="000000"/>
+          <w:lang w:val="cs-CZ" w:eastAsia="ja-JP"/>
+        </w:rPr>
+        <w:t>n1 = 20;</w:t>
+      </w:r>
+      <w:r/>
+    </w:p>
+    <w:p>
+      <w:pPr>
+        <w:pStyle w:val="Quote"/>
+      </w:pPr>
+      <w:r>
+        <w:rPr>
+          <w:rStyle w:val="IntenseEmphasis"/>
+          <w:b w:val="false"/>
+          <w:bCs w:val="false"/>
+          <w:i w:val="false"/>
+          <w:color w:val="000000"/>
+          <w:lang w:val="cs-CZ" w:eastAsia="ja-JP"/>
+        </w:rPr>
+        <w:t>n2 = 25;</w:t>
+      </w:r>
+      <w:r/>
+    </w:p>
+    <w:p>
+      <w:pPr>
+        <w:pStyle w:val="Quote"/>
+      </w:pPr>
+      <w:r>
+        <w:rPr>
+          <w:rStyle w:val="IntenseEmphasis"/>
+          <w:b w:val="false"/>
+          <w:bCs w:val="false"/>
+          <w:i w:val="false"/>
+          <w:color w:val="000000"/>
+          <w:lang w:val="cs-CZ" w:eastAsia="ja-JP"/>
+        </w:rPr>
+        <w:t>alpha = 0.01</w:t>
+      </w:r>
+      <w:r/>
+    </w:p>
+    <w:p>
+      <w:pPr>
+        <w:pStyle w:val="Quote"/>
+      </w:pPr>
+      <w:r>
+        <w:rPr>
+          <w:rStyle w:val="IntenseEmphasis"/>
+          <w:b w:val="false"/>
+          <w:bCs w:val="false"/>
+          <w:i w:val="false"/>
+          <w:color w:val="000000"/>
+          <w:lang w:val="cs-CZ" w:eastAsia="ja-JP"/>
+        </w:rPr>
+        <w:t>x=rnorm(n1, mean=10, sd=1.3)</w:t>
+      </w:r>
+      <w:r/>
+    </w:p>
+    <w:p>
+      <w:pPr>
+        <w:pStyle w:val="Quote"/>
+      </w:pPr>
+      <w:r>
+        <w:rPr>
+          <w:rStyle w:val="IntenseEmphasis"/>
+          <w:b w:val="false"/>
+          <w:bCs w:val="false"/>
+          <w:i w:val="false"/>
+          <w:color w:val="000000"/>
+          <w:lang w:val="cs-CZ" w:eastAsia="ja-JP"/>
+        </w:rPr>
+        <w:t>y=rnorm(n2, mean=11.28, sd=1.2)</w:t>
+      </w:r>
+      <w:r/>
+    </w:p>
+    <w:p>
+      <w:pPr>
+        <w:pStyle w:val="Quote"/>
+      </w:pPr>
+      <w:r>
+        <w:rPr>
+          <w:rStyle w:val="IntenseEmphasis"/>
+          <w:b w:val="false"/>
+          <w:bCs w:val="false"/>
+          <w:i w:val="false"/>
+          <w:color w:val="000000"/>
+          <w:lang w:val="cs-CZ" w:eastAsia="ja-JP"/>
+        </w:rPr>
+        <w:t xml:space="preserve"> </w:t>
+      </w:r>
+      <w:r/>
+    </w:p>
+    <w:p>
+      <w:pPr>
+        <w:pStyle w:val="Quote"/>
+      </w:pPr>
+      <w:r>
+        <w:rPr>
+          <w:rStyle w:val="IntenseEmphasis"/>
+          <w:b w:val="false"/>
+          <w:bCs w:val="false"/>
+          <w:i w:val="false"/>
+          <w:color w:val="000000"/>
+          <w:lang w:val="cs-CZ" w:eastAsia="ja-JP"/>
+        </w:rPr>
+        <w:t>t.test(x, y=y, paired = FALSE, var.equal = FALSE, conf.level = 1-alpha)</w:t>
+      </w:r>
+      <w:r/>
+    </w:p>
+    <w:p>
+      <w:pPr>
+        <w:pStyle w:val="Normal"/>
+        <w:rPr>
+          <w:i w:val="false"/>
+          <w:b w:val="false"/>
+          <w:i w:val="false"/>
+          <w:b w:val="false"/>
+          <w:bCs w:val="false"/>
+          <w:color w:val="000000"/>
+          <w:lang w:val="cs-CZ" w:eastAsia="ja-JP"/>
+        </w:rPr>
+      </w:pPr>
+      <w:r>
+        <w:rPr/>
+      </w:r>
+      <w:r/>
+    </w:p>
+    <w:p>
+      <w:pPr>
+        <w:pStyle w:val="Nadpis4"/>
+        <w:numPr>
+          <w:ilvl w:val="3"/>
+          <w:numId w:val="2"/>
+        </w:numPr>
+      </w:pPr>
+      <w:r>
+        <w:rPr>
+          <w:lang w:val="cs-CZ" w:eastAsia="ja-JP"/>
+        </w:rPr>
+        <w:t>Výstup:</w:t>
+      </w:r>
+      <w:r/>
+    </w:p>
+    <w:p>
+      <w:pPr>
+        <w:pStyle w:val="Quote"/>
         <w:spacing w:before="120" w:after="120"/>
+        <w:ind w:left="510" w:firstLine="510"/>
+        <w:jc w:val="both"/>
+      </w:pPr>
+      <w:r>
+        <w:rPr>
+          <w:lang w:val="cs-CZ" w:eastAsia="ja-JP"/>
+        </w:rPr>
+        <w:tab/>
+        <w:t>Welch Two Sample t-test</w:t>
+      </w:r>
+      <w:r/>
+    </w:p>
+    <w:p>
+      <w:pPr>
+        <w:pStyle w:val="Quote"/>
+        <w:spacing w:before="120" w:after="120"/>
+        <w:ind w:left="510" w:firstLine="510"/>
+        <w:jc w:val="both"/>
+        <w:rPr>
+          <w:lang w:val="cs-CZ" w:eastAsia="ja-JP"/>
+        </w:rPr>
+      </w:pPr>
+      <w:r>
+        <w:rPr/>
+      </w:r>
+      <w:r/>
+    </w:p>
+    <w:p>
+      <w:pPr>
+        <w:pStyle w:val="Quote"/>
+        <w:spacing w:before="120" w:after="120"/>
+        <w:ind w:left="510" w:firstLine="510"/>
+        <w:jc w:val="both"/>
+      </w:pPr>
+      <w:r>
+        <w:rPr>
+          <w:lang w:val="cs-CZ" w:eastAsia="ja-JP"/>
+        </w:rPr>
+        <w:t>data:  x and y</w:t>
+      </w:r>
+      <w:r/>
+    </w:p>
+    <w:p>
+      <w:pPr>
+        <w:pStyle w:val="Quote"/>
+        <w:spacing w:before="120" w:after="120"/>
+        <w:ind w:left="510" w:firstLine="510"/>
+        <w:jc w:val="both"/>
+      </w:pPr>
+      <w:r>
+        <w:rPr>
+          <w:lang w:val="cs-CZ" w:eastAsia="ja-JP"/>
+        </w:rPr>
+        <w:t>t = -2.7964, df = 37.766, p-value = 0.008082</w:t>
+      </w:r>
+      <w:r/>
+    </w:p>
+    <w:p>
+      <w:pPr>
+        <w:pStyle w:val="Quote"/>
+        <w:spacing w:before="120" w:after="120"/>
+        <w:ind w:left="510" w:firstLine="510"/>
+        <w:jc w:val="both"/>
+      </w:pPr>
+      <w:r>
+        <w:rPr>
+          <w:lang w:val="cs-CZ" w:eastAsia="ja-JP"/>
+        </w:rPr>
+        <w:t>alternative hypothesis: true difference in means is not equal to 0</w:t>
+      </w:r>
+      <w:r/>
+    </w:p>
+    <w:p>
+      <w:pPr>
+        <w:pStyle w:val="Quote"/>
+        <w:spacing w:before="120" w:after="120"/>
+        <w:ind w:left="510" w:firstLine="510"/>
+        <w:jc w:val="both"/>
+      </w:pPr>
+      <w:r>
+        <w:rPr>
+          <w:lang w:val="cs-CZ" w:eastAsia="ja-JP"/>
+        </w:rPr>
+        <w:t>99 percent confidence interval:</w:t>
+      </w:r>
+      <w:r/>
+    </w:p>
+    <w:p>
+      <w:pPr>
+        <w:pStyle w:val="Quote"/>
+        <w:spacing w:before="120" w:after="120"/>
+        <w:ind w:left="510" w:firstLine="510"/>
+        <w:jc w:val="both"/>
+      </w:pPr>
+      <w:r>
+        <w:rPr>
+          <w:lang w:val="cs-CZ" w:eastAsia="ja-JP"/>
+        </w:rPr>
+        <w:t>-2.38728952 -0.03640032</w:t>
+      </w:r>
+      <w:r/>
+    </w:p>
+    <w:p>
+      <w:pPr>
+        <w:pStyle w:val="Quote"/>
+        <w:spacing w:before="120" w:after="120"/>
+        <w:ind w:left="510" w:firstLine="510"/>
+        <w:jc w:val="both"/>
+      </w:pPr>
+      <w:r>
+        <w:rPr>
+          <w:lang w:val="cs-CZ" w:eastAsia="ja-JP"/>
+        </w:rPr>
+        <w:t>sample estimates:</w:t>
+      </w:r>
+      <w:r/>
+    </w:p>
+    <w:p>
+      <w:pPr>
+        <w:pStyle w:val="Quote"/>
+        <w:spacing w:before="120" w:after="120"/>
+        <w:ind w:left="510" w:firstLine="510"/>
+        <w:jc w:val="both"/>
+      </w:pPr>
+      <w:r>
+        <w:rPr>
+          <w:lang w:val="cs-CZ" w:eastAsia="ja-JP"/>
+        </w:rPr>
+        <w:t xml:space="preserve">mean of x mean of y </w:t>
+      </w:r>
+      <w:r/>
+    </w:p>
+    <w:p>
+      <w:pPr>
+        <w:pStyle w:val="Quote"/>
+        <w:spacing w:before="120" w:after="120"/>
+        <w:ind w:left="510" w:firstLine="510"/>
+        <w:jc w:val="both"/>
+      </w:pPr>
+      <w:r>
+        <w:rPr>
+          <w:lang w:val="cs-CZ" w:eastAsia="ja-JP"/>
+        </w:rPr>
+        <w:t xml:space="preserve">9.974145 11.185990 </w:t>
+      </w:r>
+      <w:r/>
+    </w:p>
+    <w:p>
+      <w:pPr>
+        <w:pStyle w:val="Normal"/>
+        <w:rPr>
+          <w:lang w:val="cs-CZ"/>
+        </w:rPr>
+      </w:pPr>
+      <w:r>
+        <w:rPr/>
+      </w:r>
+      <w:r/>
+    </w:p>
+    <w:p>
+      <w:pPr>
+        <w:pStyle w:val="Nadpis3"/>
+        <w:numPr>
+          <w:ilvl w:val="2"/>
+          <w:numId w:val="1"/>
+        </w:numPr>
+      </w:pPr>
+      <w:r>
+        <w:rPr>
+          <w:lang w:val="cs-CZ" w:eastAsia="ja-JP"/>
+        </w:rPr>
+        <w:t>Modifikujte předchozí příkaz pro test nulové hypotézy H0: muX = muY proti jednostranné alernativě HA: muX &lt; muY. Vyhodnoťte výstup z modifikovaného příkazu a otestujte H0 proti HA. Vysvětlete, jaká je pravděpodobnost, že vaše rozhodnutí je chybné.</w:t>
+      </w:r>
+      <w:r/>
+    </w:p>
+    <w:p>
+      <w:pPr>
+        <w:pStyle w:val="Normal"/>
         <w:ind w:hanging="0"/>
         <w:rPr>
           <w:sz w:val="20"/>
@@ -2959,11 +3356,952 @@
           <w:szCs w:val="24"/>
           <w:rFonts w:ascii="Cambria" w:hAnsi="Cambria" w:eastAsia="MS Mincho" w:cs="Times New Roman"/>
           <w:color w:val="00000A"/>
-          <w:lang w:val="en-US" w:eastAsia="cs-CZ" w:bidi="ar-SA"/>
+          <w:lang w:val="cs-CZ" w:eastAsia="ja-JP" w:bidi="ar-SA"/>
+        </w:rPr>
+      </w:pPr>
+      <w:r>
+        <w:rPr>
+          <w:rFonts w:eastAsia="MS Mincho" w:cs="Times New Roman"/>
+          <w:color w:val="00000A"/>
+          <w:sz w:val="20"/>
+          <w:szCs w:val="24"/>
+          <w:lang w:val="cs-CZ" w:eastAsia="ja-JP" w:bidi="ar-SA"/>
+        </w:rPr>
+      </w:r>
+      <w:r/>
+    </w:p>
+    <w:p>
+      <w:pPr>
+        <w:pStyle w:val="Normal"/>
+        <w:ind w:hanging="0"/>
+        <w:rPr>
+          <w:sz w:val="20"/>
+          <w:sz w:val="20"/>
+          <w:szCs w:val="24"/>
+          <w:rFonts w:ascii="Cambria" w:hAnsi="Cambria" w:eastAsia="MS Mincho" w:cs="Times New Roman"/>
+          <w:color w:val="00000A"/>
+          <w:lang w:val="cs-CZ" w:eastAsia="ja-JP" w:bidi="ar-SA"/>
+        </w:rPr>
+      </w:pPr>
+      <w:r>
+        <w:rPr>
+          <w:rFonts w:eastAsia="MS Mincho" w:cs="Times New Roman"/>
+          <w:color w:val="00000A"/>
+          <w:sz w:val="20"/>
+          <w:szCs w:val="24"/>
+          <w:lang w:val="cs-CZ" w:eastAsia="ja-JP" w:bidi="ar-SA"/>
+        </w:rPr>
+      </w:r>
+      <w:r/>
+    </w:p>
+    <w:p>
+      <w:pPr>
+        <w:pStyle w:val="Normal"/>
+      </w:pPr>
+      <w:r>
+        <w:rPr>
+          <w:lang w:val="cs-CZ" w:eastAsia="ja-JP"/>
+        </w:rPr>
+        <w:t>Příkazy R dle instrukcí:</w:t>
+      </w:r>
+      <w:r/>
+    </w:p>
+    <w:p>
+      <w:pPr>
+        <w:pStyle w:val="Quote"/>
+        <w:ind w:left="510" w:hanging="0"/>
+        <w:rPr>
+          <w:sz w:val="16"/>
+          <w:i w:val="false"/>
+          <w:b w:val="false"/>
+          <w:sz w:val="16"/>
+          <w:i w:val="false"/>
+          <w:b w:val="false"/>
+          <w:szCs w:val="16"/>
+          <w:iCs/>
+          <w:bCs w:val="false"/>
+          <w:rFonts w:ascii="Courier" w:hAnsi="Courier" w:eastAsia="MS Mincho" w:cs="Courier"/>
+          <w:color w:val="000000"/>
+          <w:lang w:val="cs-CZ" w:eastAsia="ja-JP" w:bidi="ar-SA"/>
+        </w:rPr>
+      </w:pPr>
+      <w:r>
+        <w:rPr>
+          <w:rFonts w:eastAsia="MS Mincho" w:cs="Courier"/>
+          <w:b w:val="false"/>
+          <w:bCs w:val="false"/>
+          <w:i w:val="false"/>
+          <w:iCs/>
+          <w:color w:val="000000"/>
+          <w:sz w:val="16"/>
+          <w:szCs w:val="16"/>
+          <w:lang w:val="cs-CZ" w:eastAsia="ja-JP" w:bidi="ar-SA"/>
+        </w:rPr>
+      </w:r>
+      <w:r/>
+    </w:p>
+    <w:p>
+      <w:pPr>
+        <w:pStyle w:val="Quote"/>
+      </w:pPr>
+      <w:r>
+        <w:rPr>
+          <w:rStyle w:val="IntenseEmphasis"/>
+          <w:b w:val="false"/>
+          <w:bCs w:val="false"/>
+          <w:i w:val="false"/>
+          <w:color w:val="000000"/>
+          <w:lang w:val="cs-CZ" w:eastAsia="ja-JP"/>
+        </w:rPr>
+        <w:t>t.test(x, y=y, paired = FALSE, var.equal = FALSE, conf.level = 1-alpha, alternative="less")</w:t>
+      </w:r>
+      <w:r/>
+    </w:p>
+    <w:p>
+      <w:pPr>
+        <w:pStyle w:val="Normal"/>
+        <w:rPr>
+          <w:i w:val="false"/>
+          <w:b w:val="false"/>
+          <w:i w:val="false"/>
+          <w:b w:val="false"/>
+          <w:bCs w:val="false"/>
+          <w:color w:val="000000"/>
+          <w:lang w:val="cs-CZ" w:eastAsia="ja-JP"/>
         </w:rPr>
       </w:pPr>
       <w:r>
         <w:rPr/>
+      </w:r>
+      <w:r/>
+    </w:p>
+    <w:p>
+      <w:pPr>
+        <w:pStyle w:val="Nadpis4"/>
+        <w:numPr>
+          <w:ilvl w:val="3"/>
+          <w:numId w:val="2"/>
+        </w:numPr>
+      </w:pPr>
+      <w:r>
+        <w:rPr>
+          <w:lang w:val="cs-CZ" w:eastAsia="ja-JP"/>
+        </w:rPr>
+        <w:t>Výstup:</w:t>
+      </w:r>
+      <w:r/>
+    </w:p>
+    <w:p>
+      <w:pPr>
+        <w:pStyle w:val="Quote"/>
+        <w:spacing w:before="120" w:after="120"/>
+        <w:ind w:left="510" w:firstLine="510"/>
+        <w:jc w:val="both"/>
+      </w:pPr>
+      <w:r>
+        <w:rPr>
+          <w:lang w:val="cs-CZ" w:eastAsia="ja-JP"/>
+        </w:rPr>
+        <w:tab/>
+        <w:t>Welch Two Sample t-test</w:t>
+      </w:r>
+      <w:r/>
+    </w:p>
+    <w:p>
+      <w:pPr>
+        <w:pStyle w:val="Quote"/>
+        <w:spacing w:before="120" w:after="120"/>
+        <w:ind w:left="510" w:firstLine="510"/>
+        <w:jc w:val="both"/>
+        <w:rPr>
+          <w:lang w:val="cs-CZ" w:eastAsia="ja-JP"/>
+        </w:rPr>
+      </w:pPr>
+      <w:r>
+        <w:rPr/>
+      </w:r>
+      <w:r/>
+    </w:p>
+    <w:p>
+      <w:pPr>
+        <w:pStyle w:val="Quote"/>
+        <w:spacing w:before="120" w:after="120"/>
+        <w:ind w:left="510" w:firstLine="510"/>
+        <w:jc w:val="both"/>
+      </w:pPr>
+      <w:r>
+        <w:rPr>
+          <w:lang w:val="cs-CZ" w:eastAsia="ja-JP"/>
+        </w:rPr>
+        <w:t>data:  x and y</w:t>
+      </w:r>
+      <w:r/>
+    </w:p>
+    <w:p>
+      <w:pPr>
+        <w:pStyle w:val="Quote"/>
+        <w:spacing w:before="120" w:after="120"/>
+        <w:ind w:left="510" w:firstLine="510"/>
+        <w:jc w:val="both"/>
+      </w:pPr>
+      <w:r>
+        <w:rPr>
+          <w:lang w:val="cs-CZ" w:eastAsia="ja-JP"/>
+        </w:rPr>
+        <w:t xml:space="preserve">t = -2.7964, df = 37.766, </w:t>
+      </w:r>
+      <w:r>
+        <w:rPr>
+          <w:color w:val="FF0000"/>
+          <w:lang w:val="cs-CZ" w:eastAsia="ja-JP"/>
+        </w:rPr>
+        <w:t>p-value = 0.004041</w:t>
+      </w:r>
+      <w:r/>
+    </w:p>
+    <w:p>
+      <w:pPr>
+        <w:pStyle w:val="Quote"/>
+        <w:spacing w:before="120" w:after="120"/>
+        <w:ind w:left="510" w:firstLine="510"/>
+        <w:jc w:val="both"/>
+      </w:pPr>
+      <w:r>
+        <w:rPr>
+          <w:lang w:val="cs-CZ" w:eastAsia="ja-JP"/>
+        </w:rPr>
+        <w:t>alternative hypothesis: true difference in means is less than 0</w:t>
+      </w:r>
+      <w:r/>
+    </w:p>
+    <w:p>
+      <w:pPr>
+        <w:pStyle w:val="Quote"/>
+        <w:spacing w:before="120" w:after="120"/>
+        <w:ind w:left="510" w:firstLine="510"/>
+        <w:jc w:val="both"/>
+      </w:pPr>
+      <w:r>
+        <w:rPr>
+          <w:lang w:val="cs-CZ" w:eastAsia="ja-JP"/>
+        </w:rPr>
+        <w:t>99 percent confidence interval:</w:t>
+      </w:r>
+      <w:r/>
+    </w:p>
+    <w:p>
+      <w:pPr>
+        <w:pStyle w:val="Quote"/>
+        <w:spacing w:before="120" w:after="120"/>
+        <w:ind w:left="510" w:firstLine="510"/>
+        <w:jc w:val="both"/>
+      </w:pPr>
+      <w:r>
+        <w:rPr>
+          <w:color w:val="FF0000"/>
+          <w:lang w:val="cs-CZ" w:eastAsia="ja-JP"/>
+        </w:rPr>
+        <w:t xml:space="preserve">       </w:t>
+      </w:r>
+      <w:r>
+        <w:rPr>
+          <w:color w:val="FF0000"/>
+          <w:lang w:val="cs-CZ" w:eastAsia="ja-JP"/>
+        </w:rPr>
+        <w:t>-Inf -0.1591313</w:t>
+      </w:r>
+      <w:r/>
+    </w:p>
+    <w:p>
+      <w:pPr>
+        <w:pStyle w:val="Quote"/>
+        <w:spacing w:before="120" w:after="120"/>
+        <w:ind w:left="510" w:firstLine="510"/>
+        <w:jc w:val="both"/>
+      </w:pPr>
+      <w:r>
+        <w:rPr>
+          <w:lang w:val="cs-CZ" w:eastAsia="ja-JP"/>
+        </w:rPr>
+        <w:t>sample estimates:</w:t>
+      </w:r>
+      <w:r/>
+    </w:p>
+    <w:p>
+      <w:pPr>
+        <w:pStyle w:val="Quote"/>
+        <w:spacing w:before="120" w:after="120"/>
+        <w:ind w:left="510" w:firstLine="510"/>
+        <w:jc w:val="both"/>
+      </w:pPr>
+      <w:r>
+        <w:rPr>
+          <w:lang w:val="cs-CZ" w:eastAsia="ja-JP"/>
+        </w:rPr>
+        <w:t xml:space="preserve">mean of x mean of y </w:t>
+      </w:r>
+      <w:r/>
+    </w:p>
+    <w:p>
+      <w:pPr>
+        <w:pStyle w:val="Quote"/>
+        <w:spacing w:before="120" w:after="120"/>
+        <w:ind w:left="510" w:firstLine="510"/>
+        <w:jc w:val="both"/>
+      </w:pPr>
+      <w:r>
+        <w:rPr>
+          <w:lang w:val="cs-CZ" w:eastAsia="ja-JP"/>
+        </w:rPr>
+        <w:t xml:space="preserve">9.974145 11.185990 </w:t>
+      </w:r>
+      <w:r/>
+    </w:p>
+    <w:p>
+      <w:pPr>
+        <w:pStyle w:val="Normal"/>
+        <w:rPr>
+          <w:sz w:val="20"/>
+          <w:sz w:val="20"/>
+          <w:szCs w:val="24"/>
+          <w:rFonts w:ascii="Cambria" w:hAnsi="Cambria" w:eastAsia="MS Mincho" w:cs="Times New Roman"/>
+          <w:color w:val="00000A"/>
+          <w:lang w:val="cs-CZ" w:eastAsia="cs-CZ" w:bidi="ar-SA"/>
+        </w:rPr>
+      </w:pPr>
+      <w:r>
+        <w:rPr>
+          <w:rFonts w:eastAsia="MS Mincho" w:cs="Times New Roman"/>
+          <w:color w:val="00000A"/>
+          <w:sz w:val="20"/>
+          <w:szCs w:val="24"/>
+          <w:lang w:val="cs-CZ" w:eastAsia="cs-CZ" w:bidi="ar-SA"/>
+        </w:rPr>
+      </w:r>
+      <w:r/>
+    </w:p>
+    <w:p>
+      <w:pPr>
+        <w:pStyle w:val="ListParagraph"/>
+        <w:numPr>
+          <w:ilvl w:val="0"/>
+          <w:numId w:val="4"/>
+        </w:numPr>
+      </w:pPr>
+      <w:r>
+        <w:rPr>
+          <w:lang w:val="cs-CZ"/>
+        </w:rPr>
+        <w:t xml:space="preserve">Stejně jako v předešlých bodech se podívame na </w:t>
+      </w:r>
+      <w:r>
+        <w:rPr/>
+        <w:t xml:space="preserve">konfidenční interval </w:t>
+      </w:r>
+      <w:r>
+        <w:rPr/>
+        <w:t xml:space="preserve">a zjistíme,že </w:t>
+      </w:r>
+      <w:r>
+        <w:rPr/>
+        <w:t>neobsahuje 0, neboť je roven (-inf, -</w:t>
+      </w:r>
+      <w:r>
+        <w:rPr>
+          <w:lang w:val="cs-CZ"/>
+        </w:rPr>
+        <w:t>0.</w:t>
+      </w:r>
+      <w:r>
+        <w:rPr>
+          <w:lang w:val="cs-CZ" w:eastAsia="ja-JP"/>
+        </w:rPr>
+        <w:t>1591313</w:t>
+      </w:r>
+      <w:r>
+        <w:rPr>
+          <w:lang w:val="cs-CZ"/>
+        </w:rPr>
+        <w:t xml:space="preserve">). Z toho plyne, že můžeme </w:t>
+      </w:r>
+      <w:r>
+        <w:rPr>
+          <w:color w:val="FF0000"/>
+          <w:lang w:val="cs-CZ"/>
+        </w:rPr>
+        <w:t xml:space="preserve">hypotézu </w:t>
+      </w:r>
+      <w:r>
+        <w:rPr>
+          <w:color w:val="FF0000"/>
+        </w:rPr>
+        <w:t>H0 zamítnout</w:t>
+      </w:r>
+      <w:r>
+        <w:rPr/>
+        <w:t>.</w:t>
+      </w:r>
+      <w:r/>
+    </w:p>
+    <w:p>
+      <w:pPr>
+        <w:pStyle w:val="ListParagraph"/>
+        <w:numPr>
+          <w:ilvl w:val="0"/>
+          <w:numId w:val="4"/>
+        </w:numPr>
+      </w:pPr>
+      <w:r>
+        <w:rPr>
+          <w:lang w:val="cs-CZ"/>
+        </w:rPr>
+        <w:t xml:space="preserve">Pravděpodobnost, že naše rozhodnutí je chybné je rovno </w:t>
+      </w:r>
+      <w:r>
+        <w:rPr>
+          <w:color w:val="FF0000"/>
+          <w:lang w:val="cs-CZ" w:eastAsia="ja-JP"/>
+        </w:rPr>
+        <w:t>0.004041</w:t>
+      </w:r>
+      <w:r>
+        <w:rPr>
+          <w:lang w:val="cs-CZ"/>
+        </w:rPr>
+        <w:t>, tedy</w:t>
+      </w:r>
+      <w:r>
+        <w:rPr>
+          <w:color w:val="800000"/>
+          <w:lang w:val="cs-CZ"/>
+        </w:rPr>
+        <w:t xml:space="preserve"> </w:t>
+      </w:r>
+      <w:r>
+        <w:rPr>
+          <w:color w:val="FF0000"/>
+          <w:lang w:val="cs-CZ" w:eastAsia="ja-JP"/>
+        </w:rPr>
+        <w:t>0.4041%.</w:t>
+      </w:r>
+      <w:r/>
+    </w:p>
+    <w:p>
+      <w:pPr>
+        <w:pStyle w:val="ListParagraph"/>
+        <w:spacing w:before="120" w:after="120"/>
+        <w:ind w:left="510" w:firstLine="510"/>
+        <w:jc w:val="both"/>
+        <w:rPr>
+          <w:sz w:val="20"/>
+          <w:sz w:val="20"/>
+          <w:szCs w:val="24"/>
+          <w:rFonts w:ascii="Cambria" w:hAnsi="Cambria" w:eastAsia="MS Mincho" w:cs="Times New Roman"/>
+          <w:color w:val="00000A"/>
+          <w:lang w:val="cs-CZ" w:eastAsia="cs-CZ" w:bidi="ar-SA"/>
+        </w:rPr>
+      </w:pPr>
+      <w:r>
+        <w:rPr>
+          <w:rFonts w:eastAsia="MS Mincho" w:cs="Times New Roman"/>
+          <w:color w:val="00000A"/>
+          <w:sz w:val="20"/>
+          <w:szCs w:val="24"/>
+          <w:lang w:val="cs-CZ" w:eastAsia="cs-CZ" w:bidi="ar-SA"/>
+        </w:rPr>
+      </w:r>
+      <w:r/>
+    </w:p>
+    <w:p>
+      <w:pPr>
+        <w:pStyle w:val="Nadpis3"/>
+        <w:numPr>
+          <w:ilvl w:val="2"/>
+          <w:numId w:val="1"/>
+        </w:numPr>
+      </w:pPr>
+      <w:r>
+        <w:rPr>
+          <w:lang w:eastAsia="ja-JP"/>
+        </w:rPr>
+        <w:t>Pomocí vzorců z přednášky spočtěte testovací statistiku 't' a stupně volnosti 'df' (degrees of freedom). Porovnejte své výsledky s výstupem předchozího příkazu t.test. Spočtěte bud příslušnou p-value či kritickou hodnotu t-rozdělení a potvrďte výsledek testu z předchozího bodu.</w:t>
+      </w:r>
+      <w:r/>
+    </w:p>
+    <w:p>
+      <w:pPr>
+        <w:pStyle w:val="Normal"/>
+        <w:rPr>
+          <w:lang w:eastAsia="ja-JP"/>
+        </w:rPr>
+      </w:pPr>
+      <w:r>
+        <w:rPr/>
+      </w:r>
+      <w:r/>
+    </w:p>
+    <w:p>
+      <w:pPr>
+        <w:pStyle w:val="Normal"/>
+      </w:pPr>
+      <w:r>
+        <w:rPr>
+          <w:lang w:val="cs-CZ" w:eastAsia="ja-JP"/>
+        </w:rPr>
+        <w:t>Příkazy R dle instrukcí:</w:t>
+      </w:r>
+      <w:r/>
+    </w:p>
+    <w:p>
+      <w:pPr>
+        <w:pStyle w:val="Quote"/>
+        <w:ind w:left="510" w:hanging="0"/>
+        <w:rPr>
+          <w:i w:val="false"/>
+          <w:b w:val="false"/>
+          <w:i w:val="false"/>
+          <w:b w:val="false"/>
+          <w:bCs w:val="false"/>
+          <w:color w:val="000000"/>
+          <w:lang w:val="cs-CZ" w:eastAsia="ja-JP"/>
+        </w:rPr>
+      </w:pPr>
+      <w:r>
+        <w:rPr/>
+      </w:r>
+      <w:r/>
+    </w:p>
+    <w:p>
+      <w:pPr>
+        <w:pStyle w:val="Quote"/>
+      </w:pPr>
+      <w:r>
+        <w:rPr>
+          <w:rStyle w:val="IntenseEmphasis"/>
+          <w:b w:val="false"/>
+          <w:bCs w:val="false"/>
+          <w:i w:val="false"/>
+          <w:color w:val="000000"/>
+          <w:lang w:val="cs-CZ" w:eastAsia="ja-JP"/>
+        </w:rPr>
+        <w:t>s2x = sum( (x - mean(x))^2 ) / (length(x)-1)</w:t>
+      </w:r>
+      <w:r/>
+    </w:p>
+    <w:p>
+      <w:pPr>
+        <w:pStyle w:val="Quote"/>
+      </w:pPr>
+      <w:r>
+        <w:rPr>
+          <w:rStyle w:val="IntenseEmphasis"/>
+          <w:b w:val="false"/>
+          <w:bCs w:val="false"/>
+          <w:i w:val="false"/>
+          <w:color w:val="000000"/>
+          <w:lang w:val="cs-CZ" w:eastAsia="ja-JP"/>
+        </w:rPr>
+        <w:t>s2y = sum( (y - mean(y))^2 ) / (length(y)-1)</w:t>
+      </w:r>
+      <w:r/>
+    </w:p>
+    <w:p>
+      <w:pPr>
+        <w:pStyle w:val="Quote"/>
+        <w:rPr>
+          <w:i w:val="false"/>
+          <w:b w:val="false"/>
+          <w:i w:val="false"/>
+          <w:b w:val="false"/>
+          <w:bCs w:val="false"/>
+          <w:color w:val="000000"/>
+          <w:lang w:val="cs-CZ" w:eastAsia="ja-JP"/>
+        </w:rPr>
+      </w:pPr>
+      <w:r>
+        <w:rPr/>
+      </w:r>
+      <w:r/>
+    </w:p>
+    <w:p>
+      <w:pPr>
+        <w:pStyle w:val="Quote"/>
+      </w:pPr>
+      <w:r>
+        <w:rPr>
+          <w:rStyle w:val="IntenseEmphasis"/>
+          <w:b w:val="false"/>
+          <w:bCs w:val="false"/>
+          <w:i w:val="false"/>
+          <w:color w:val="000000"/>
+          <w:lang w:val="cs-CZ" w:eastAsia="ja-JP"/>
+        </w:rPr>
+        <w:t>sxY = sqrt(s2x/n1 + s2y/n2)</w:t>
+      </w:r>
+      <w:r/>
+    </w:p>
+    <w:p>
+      <w:pPr>
+        <w:pStyle w:val="Quote"/>
+        <w:rPr>
+          <w:i w:val="false"/>
+          <w:b w:val="false"/>
+          <w:i w:val="false"/>
+          <w:b w:val="false"/>
+          <w:bCs w:val="false"/>
+          <w:color w:val="000000"/>
+          <w:lang w:val="cs-CZ" w:eastAsia="ja-JP"/>
+        </w:rPr>
+      </w:pPr>
+      <w:r>
+        <w:rPr/>
+      </w:r>
+      <w:r/>
+    </w:p>
+    <w:p>
+      <w:pPr>
+        <w:pStyle w:val="Quote"/>
+      </w:pPr>
+      <w:r>
+        <w:rPr>
+          <w:rStyle w:val="IntenseEmphasis"/>
+          <w:b w:val="false"/>
+          <w:bCs w:val="false"/>
+          <w:i w:val="false"/>
+          <w:color w:val="000000"/>
+          <w:lang w:val="cs-CZ" w:eastAsia="ja-JP"/>
+        </w:rPr>
+        <w:t>TStat = (mean(x) - mean(y)) / sxY</w:t>
+      </w:r>
+      <w:r/>
+    </w:p>
+    <w:p>
+      <w:pPr>
+        <w:pStyle w:val="Quote"/>
+      </w:pPr>
+      <w:r>
+        <w:rPr>
+          <w:rStyle w:val="IntenseEmphasis"/>
+          <w:b w:val="false"/>
+          <w:bCs w:val="false"/>
+          <w:i w:val="false"/>
+          <w:color w:val="000000"/>
+          <w:lang w:val="cs-CZ" w:eastAsia="ja-JP"/>
+        </w:rPr>
+        <w:t>print(TStat)</w:t>
+      </w:r>
+      <w:r/>
+    </w:p>
+    <w:p>
+      <w:pPr>
+        <w:pStyle w:val="Quote"/>
+        <w:rPr>
+          <w:i w:val="false"/>
+          <w:b w:val="false"/>
+          <w:i w:val="false"/>
+          <w:b w:val="false"/>
+          <w:bCs w:val="false"/>
+          <w:color w:val="000000"/>
+          <w:lang w:val="cs-CZ" w:eastAsia="ja-JP"/>
+        </w:rPr>
+      </w:pPr>
+      <w:r>
+        <w:rPr/>
+      </w:r>
+      <w:r/>
+    </w:p>
+    <w:p>
+      <w:pPr>
+        <w:pStyle w:val="Quote"/>
+      </w:pPr>
+      <w:r>
+        <w:rPr>
+          <w:rStyle w:val="IntenseEmphasis"/>
+          <w:b w:val="false"/>
+          <w:bCs w:val="false"/>
+          <w:i w:val="false"/>
+          <w:color w:val="000000"/>
+          <w:lang w:val="cs-CZ" w:eastAsia="ja-JP"/>
+        </w:rPr>
+        <w:t xml:space="preserve">df = ((s2x/n1 + s2y/n2)^2) / (((s2x/n1)^2) / (n1-1) + ((s2y/n2)^2) / (n2-1)) </w:t>
+      </w:r>
+      <w:r/>
+    </w:p>
+    <w:p>
+      <w:pPr>
+        <w:pStyle w:val="Quote"/>
+      </w:pPr>
+      <w:r>
+        <w:rPr>
+          <w:rStyle w:val="IntenseEmphasis"/>
+          <w:b w:val="false"/>
+          <w:bCs w:val="false"/>
+          <w:i w:val="false"/>
+          <w:color w:val="000000"/>
+          <w:lang w:val="cs-CZ" w:eastAsia="ja-JP"/>
+        </w:rPr>
+        <w:t>print(df)</w:t>
+      </w:r>
+      <w:r/>
+    </w:p>
+    <w:p>
+      <w:pPr>
+        <w:pStyle w:val="Quote"/>
+        <w:rPr>
+          <w:i w:val="false"/>
+          <w:b w:val="false"/>
+          <w:i w:val="false"/>
+          <w:b w:val="false"/>
+          <w:bCs w:val="false"/>
+          <w:color w:val="000000"/>
+          <w:lang w:val="cs-CZ" w:eastAsia="ja-JP"/>
+        </w:rPr>
+      </w:pPr>
+      <w:r>
+        <w:rPr/>
+      </w:r>
+      <w:r/>
+    </w:p>
+    <w:p>
+      <w:pPr>
+        <w:pStyle w:val="Quote"/>
+      </w:pPr>
+      <w:r>
+        <w:rPr>
+          <w:rStyle w:val="IntenseEmphasis"/>
+          <w:b w:val="false"/>
+          <w:bCs w:val="false"/>
+          <w:i w:val="false"/>
+          <w:color w:val="000000"/>
+          <w:lang w:val="cs-CZ" w:eastAsia="ja-JP"/>
+        </w:rPr>
+        <w:t>tCriticalValue = qt(1-alpha, df, lower.tail = TRUE)</w:t>
+      </w:r>
+      <w:r/>
+    </w:p>
+    <w:p>
+      <w:pPr>
+        <w:pStyle w:val="Quote"/>
+      </w:pPr>
+      <w:r>
+        <w:rPr>
+          <w:rStyle w:val="IntenseEmphasis"/>
+          <w:b w:val="false"/>
+          <w:bCs w:val="false"/>
+          <w:i w:val="false"/>
+          <w:color w:val="000000"/>
+          <w:lang w:val="cs-CZ" w:eastAsia="ja-JP"/>
+        </w:rPr>
+        <w:t>pVal = pt(TStat, df = df)</w:t>
+      </w:r>
+      <w:r/>
+    </w:p>
+    <w:p>
+      <w:pPr>
+        <w:pStyle w:val="Quote"/>
+      </w:pPr>
+      <w:r>
+        <w:rPr>
+          <w:rStyle w:val="IntenseEmphasis"/>
+          <w:b w:val="false"/>
+          <w:bCs w:val="false"/>
+          <w:i w:val="false"/>
+          <w:color w:val="000000"/>
+          <w:lang w:val="cs-CZ" w:eastAsia="ja-JP"/>
+        </w:rPr>
+        <w:t>print(pVal)</w:t>
+      </w:r>
+      <w:r/>
+    </w:p>
+    <w:p>
+      <w:pPr>
+        <w:pStyle w:val="Normal"/>
+        <w:rPr>
+          <w:i w:val="false"/>
+          <w:b w:val="false"/>
+          <w:i w:val="false"/>
+          <w:b w:val="false"/>
+          <w:bCs w:val="false"/>
+          <w:color w:val="000000"/>
+          <w:lang w:val="cs-CZ" w:eastAsia="ja-JP"/>
+        </w:rPr>
+      </w:pPr>
+      <w:r>
+        <w:rPr/>
+      </w:r>
+      <w:r/>
+    </w:p>
+    <w:p>
+      <w:pPr>
+        <w:pStyle w:val="Nadpis4"/>
+        <w:numPr>
+          <w:ilvl w:val="3"/>
+          <w:numId w:val="2"/>
+        </w:numPr>
+      </w:pPr>
+      <w:r>
+        <w:rPr>
+          <w:lang w:val="cs-CZ" w:eastAsia="ja-JP"/>
+        </w:rPr>
+        <w:t>Výstup:</w:t>
+      </w:r>
+      <w:r/>
+    </w:p>
+    <w:p>
+      <w:pPr>
+        <w:pStyle w:val="Quote"/>
+        <w:spacing w:before="120" w:after="120"/>
+        <w:ind w:left="510" w:firstLine="510"/>
+        <w:jc w:val="both"/>
+      </w:pPr>
+      <w:r>
+        <w:rPr>
+          <w:rStyle w:val="IntenseEmphasis"/>
+          <w:b w:val="false"/>
+          <w:bCs w:val="false"/>
+          <w:i w:val="false"/>
+          <w:color w:val="000000"/>
+          <w:lang w:val="cs-CZ" w:eastAsia="ja-JP"/>
+        </w:rPr>
+        <w:t>[1] -2.796436</w:t>
+      </w:r>
+      <w:r/>
+    </w:p>
+    <w:p>
+      <w:pPr>
+        <w:pStyle w:val="Quote"/>
+        <w:spacing w:before="120" w:after="120"/>
+        <w:ind w:left="510" w:firstLine="510"/>
+        <w:jc w:val="both"/>
+      </w:pPr>
+      <w:r>
+        <w:rPr>
+          <w:rStyle w:val="IntenseEmphasis"/>
+          <w:b w:val="false"/>
+          <w:bCs w:val="false"/>
+          <w:i w:val="false"/>
+          <w:color w:val="000000"/>
+          <w:lang w:val="cs-CZ" w:eastAsia="ja-JP"/>
+        </w:rPr>
+        <w:t>[1] 37.7662</w:t>
+      </w:r>
+      <w:r/>
+    </w:p>
+    <w:p>
+      <w:pPr>
+        <w:pStyle w:val="Quote"/>
+        <w:spacing w:before="120" w:after="120"/>
+        <w:ind w:left="510" w:firstLine="510"/>
+        <w:jc w:val="both"/>
+      </w:pPr>
+      <w:r>
+        <w:rPr>
+          <w:rStyle w:val="IntenseEmphasis"/>
+          <w:b w:val="false"/>
+          <w:bCs w:val="false"/>
+          <w:i w:val="false"/>
+          <w:color w:val="000000"/>
+          <w:lang w:val="cs-CZ" w:eastAsia="ja-JP"/>
+        </w:rPr>
+        <w:t>[1] 0.004040819</w:t>
+      </w:r>
+      <w:r/>
+    </w:p>
+    <w:p>
+      <w:pPr>
+        <w:pStyle w:val="Quote"/>
+        <w:spacing w:before="120" w:after="120"/>
+        <w:ind w:left="510" w:firstLine="510"/>
+        <w:jc w:val="both"/>
+        <w:rPr>
+          <w:sz w:val="20"/>
+          <w:i w:val="false"/>
+          <w:b w:val="false"/>
+          <w:sz w:val="20"/>
+          <w:i w:val="false"/>
+          <w:b w:val="false"/>
+          <w:szCs w:val="24"/>
+          <w:bCs w:val="false"/>
+          <w:rFonts w:ascii="Cambria" w:hAnsi="Cambria" w:eastAsia="MS Mincho" w:cs="Times New Roman"/>
+          <w:color w:val="00000A"/>
+          <w:lang w:val="cs-CZ" w:eastAsia="ja-JP" w:bidi="ar-SA"/>
+        </w:rPr>
+      </w:pPr>
+      <w:r>
+        <w:rPr/>
+      </w:r>
+      <w:r/>
+    </w:p>
+    <w:p>
+      <w:pPr>
+        <w:pStyle w:val="ListParagraph"/>
+        <w:numPr>
+          <w:ilvl w:val="0"/>
+          <w:numId w:val="4"/>
+        </w:numPr>
+      </w:pPr>
+      <w:r>
+        <w:rPr>
+          <w:lang w:val="cs-CZ"/>
+        </w:rPr>
+        <w:t xml:space="preserve">Spočtené hodnoty jsou: </w:t>
+      </w:r>
+      <w:r>
+        <w:rPr>
+          <w:color w:val="FF0000"/>
+          <w:lang w:val="cs-CZ"/>
+        </w:rPr>
+        <w:t>t = -2.796436</w:t>
+      </w:r>
+      <w:r>
+        <w:rPr>
+          <w:lang w:val="cs-CZ"/>
+        </w:rPr>
+        <w:t xml:space="preserve">, </w:t>
+      </w:r>
+      <w:r>
+        <w:rPr>
+          <w:color w:val="FF0000"/>
+          <w:lang w:val="cs-CZ"/>
+        </w:rPr>
+        <w:t>df = 37.7662</w:t>
+      </w:r>
+      <w:r>
+        <w:rPr>
+          <w:lang w:val="cs-CZ"/>
+        </w:rPr>
+        <w:t xml:space="preserve"> a </w:t>
+      </w:r>
+      <w:r>
+        <w:rPr>
+          <w:color w:val="FF0000"/>
+          <w:lang w:val="cs-CZ"/>
+        </w:rPr>
+        <w:t>p-value = 0.004040819</w:t>
+      </w:r>
+      <w:r>
+        <w:rPr>
+          <w:lang w:val="cs-CZ"/>
+        </w:rPr>
+        <w:t>.</w:t>
+      </w:r>
+      <w:r/>
+    </w:p>
+    <w:p>
+      <w:pPr>
+        <w:pStyle w:val="ListParagraph"/>
+        <w:numPr>
+          <w:ilvl w:val="0"/>
+          <w:numId w:val="4"/>
+        </w:numPr>
+        <w:spacing w:before="120" w:after="120"/>
+        <w:contextualSpacing/>
+      </w:pPr>
+      <w:r>
+        <w:rPr>
+          <w:lang w:val="cs-CZ"/>
+        </w:rPr>
+        <w:t>Stejně jako v minulém kroku jsou hodnoty, které jsme spočetli, stejné až na menší odchylku.</w:t>
       </w:r>
       <w:r/>
     </w:p>
@@ -5410,6 +6748,25 @@
   </w:style>
   <w:style w:type="character" w:styleId="ListLabel9">
     <w:name w:val="ListLabel 9"/>
+    <w:rPr>
+      <w:rFonts w:cs="Wingdings"/>
+    </w:rPr>
+  </w:style>
+  <w:style w:type="character" w:styleId="ListLabel10">
+    <w:name w:val="ListLabel 10"/>
+    <w:rPr>
+      <w:rFonts w:cs="Symbol"/>
+      <w:b/>
+    </w:rPr>
+  </w:style>
+  <w:style w:type="character" w:styleId="ListLabel11">
+    <w:name w:val="ListLabel 11"/>
+    <w:rPr>
+      <w:rFonts w:cs="Courier New"/>
+    </w:rPr>
+  </w:style>
+  <w:style w:type="character" w:styleId="ListLabel12">
+    <w:name w:val="ListLabel 12"/>
     <w:rPr>
       <w:rFonts w:cs="Wingdings"/>
     </w:rPr>

</xml_diff>